<commit_message>
SVG export updated & example file
</commit_message>
<xml_diff>
--- a/DrawIO/ReferenceMisc/DrawIO svg export plugin.docx
+++ b/DrawIO/ReferenceMisc/DrawIO svg export plugin.docx
@@ -1,6 +1,6 @@
 
 <file path=word/document.xml><?xml version="1.0" encoding="utf-8"?>
-<w:document xmlns:wpc="http://schemas.microsoft.com/office/word/2010/wordprocessingCanvas" xmlns:cx="http://schemas.microsoft.com/office/drawing/2014/chartex" xmlns:cx1="http://schemas.microsoft.com/office/drawing/2015/9/8/chartex" xmlns:cx2="http://schemas.microsoft.com/office/drawing/2015/10/21/chartex" xmlns:cx3="http://schemas.microsoft.com/office/drawing/2016/5/9/chartex" xmlns:cx4="http://schemas.microsoft.com/office/drawing/2016/5/10/chartex" xmlns:cx5="http://schemas.microsoft.com/office/drawing/2016/5/11/chartex" xmlns:cx6="http://schemas.microsoft.com/office/drawing/2016/5/12/chartex" xmlns:cx7="http://schemas.microsoft.com/office/drawing/2016/5/13/chartex" xmlns:cx8="http://schemas.microsoft.com/office/drawing/2016/5/14/chartex" xmlns:mc="http://schemas.openxmlformats.org/markup-compatibility/2006" xmlns:aink="http://schemas.microsoft.com/office/drawing/2016/ink" xmlns:am3d="http://schemas.microsoft.com/office/drawing/2017/model3d" xmlns:o="urn:schemas-microsoft-com:office:office" xmlns:oel="http://schemas.microsoft.com/office/2019/extlst" xmlns:r="http://schemas.openxmlformats.org/officeDocument/2006/relationships" xmlns:m="http://schemas.openxmlformats.org/officeDocument/2006/math" xmlns:v="urn:schemas-microsoft-com:vml" xmlns:wp14="http://schemas.microsoft.com/office/word/2010/wordprocessingDrawing" xmlns:wp="http://schemas.openxmlformats.org/drawingml/2006/wordprocessingDrawing" xmlns:w10="urn:schemas-microsoft-com:office:word" xmlns:w="http://schemas.openxmlformats.org/wordprocessingml/2006/main" xmlns:w14="http://schemas.microsoft.com/office/word/2010/wordml" xmlns:w15="http://schemas.microsoft.com/office/word/2012/wordml" xmlns:w16cex="http://schemas.microsoft.com/office/word/2018/wordml/cex" xmlns:w16cid="http://schemas.microsoft.com/office/word/2016/wordml/cid" xmlns:w16="http://schemas.microsoft.com/office/word/2018/wordml" xmlns:w16du="http://schemas.microsoft.com/office/word/2023/wordml/word16du" xmlns:w16sdtdh="http://schemas.microsoft.com/office/word/2020/wordml/sdtdatahash" xmlns:w16se="http://schemas.microsoft.com/office/word/2015/wordml/symex" xmlns:wpg="http://schemas.microsoft.com/office/word/2010/wordprocessingGroup" xmlns:wpi="http://schemas.microsoft.com/office/word/2010/wordprocessingInk" xmlns:wne="http://schemas.microsoft.com/office/word/2006/wordml" xmlns:wps="http://schemas.microsoft.com/office/word/2010/wordprocessingShape" mc:Ignorable="w14 w15 w16se w16cid w16 w16cex w16sdtdh wp14">
+<w:document xmlns:wpc="http://schemas.microsoft.com/office/word/2010/wordprocessingCanvas" xmlns:cx="http://schemas.microsoft.com/office/drawing/2014/chartex" xmlns:cx1="http://schemas.microsoft.com/office/drawing/2015/9/8/chartex" xmlns:cx2="http://schemas.microsoft.com/office/drawing/2015/10/21/chartex" xmlns:cx3="http://schemas.microsoft.com/office/drawing/2016/5/9/chartex" xmlns:cx4="http://schemas.microsoft.com/office/drawing/2016/5/10/chartex" xmlns:cx5="http://schemas.microsoft.com/office/drawing/2016/5/11/chartex" xmlns:cx6="http://schemas.microsoft.com/office/drawing/2016/5/12/chartex" xmlns:cx7="http://schemas.microsoft.com/office/drawing/2016/5/13/chartex" xmlns:cx8="http://schemas.microsoft.com/office/drawing/2016/5/14/chartex" xmlns:mc="http://schemas.openxmlformats.org/markup-compatibility/2006" xmlns:aink="http://schemas.microsoft.com/office/drawing/2016/ink" xmlns:am3d="http://schemas.microsoft.com/office/drawing/2017/model3d" xmlns:o="urn:schemas-microsoft-com:office:office" xmlns:oel="http://schemas.microsoft.com/office/2019/extlst" xmlns:r="http://schemas.openxmlformats.org/officeDocument/2006/relationships" xmlns:m="http://schemas.openxmlformats.org/officeDocument/2006/math" xmlns:v="urn:schemas-microsoft-com:vml" xmlns:wp14="http://schemas.microsoft.com/office/word/2010/wordprocessingDrawing" xmlns:wp="http://schemas.openxmlformats.org/drawingml/2006/wordprocessingDrawing" xmlns:w10="urn:schemas-microsoft-com:office:word" xmlns:w="http://schemas.openxmlformats.org/wordprocessingml/2006/main" xmlns:w14="http://schemas.microsoft.com/office/word/2010/wordml" xmlns:w15="http://schemas.microsoft.com/office/word/2012/wordml" xmlns:w16cex="http://schemas.microsoft.com/office/word/2018/wordml/cex" xmlns:w16cid="http://schemas.microsoft.com/office/word/2016/wordml/cid" xmlns:w16="http://schemas.microsoft.com/office/word/2018/wordml" xmlns:w16sdtdh="http://schemas.microsoft.com/office/word/2020/wordml/sdtdatahash" xmlns:w16se="http://schemas.microsoft.com/office/word/2015/wordml/symex" xmlns:wpg="http://schemas.microsoft.com/office/word/2010/wordprocessingGroup" xmlns:wpi="http://schemas.microsoft.com/office/word/2010/wordprocessingInk" xmlns:wne="http://schemas.microsoft.com/office/word/2006/wordml" xmlns:wps="http://schemas.microsoft.com/office/word/2010/wordprocessingShape" mc:Ignorable="w14 w15 w16se w16cid w16 w16cex w16sdtdh wp14">
   <w:body>
     <w:p>
       <w:pPr>
@@ -397,27 +397,21 @@
         <w:rPr>
           <w:rFonts w:eastAsia="Times New Roman"/>
         </w:rPr>
-        <w:t>Grid</w:t>
+        <w:t>Connection</w:t>
       </w:r>
       <w:r>
         <w:rPr>
           <w:rFonts w:eastAsia="Times New Roman"/>
         </w:rPr>
         <w:tab/>
-      </w:r>
+        <w:t xml:space="preserve">- green circles designating key connection points for the </w:t>
+      </w:r>
+      <w:proofErr w:type="gramStart"/>
       <w:r>
         <w:rPr>
           <w:rFonts w:eastAsia="Times New Roman"/>
         </w:rPr>
-        <w:tab/>
-        <w:t xml:space="preserve">- a grid pattern to be used during export to help the CAD drafters to recreate more complex </w:t>
-      </w:r>
-      <w:proofErr w:type="gramStart"/>
-      <w:r>
-        <w:rPr>
-          <w:rFonts w:eastAsia="Times New Roman"/>
-        </w:rPr>
-        <w:t>symbols</w:t>
+        <w:t>symbol</w:t>
       </w:r>
       <w:proofErr w:type="gramEnd"/>
     </w:p>
@@ -436,72 +430,6 @@
         <w:rPr>
           <w:rFonts w:eastAsia="Times New Roman"/>
         </w:rPr>
-        <w:t>Dimensions</w:t>
-      </w:r>
-      <w:r>
-        <w:rPr>
-          <w:rFonts w:eastAsia="Times New Roman"/>
-        </w:rPr>
-        <w:tab/>
-        <w:t xml:space="preserve">- main dimension information related to the </w:t>
-      </w:r>
-      <w:proofErr w:type="gramStart"/>
-      <w:r>
-        <w:rPr>
-          <w:rFonts w:eastAsia="Times New Roman"/>
-        </w:rPr>
-        <w:t>symbol</w:t>
-      </w:r>
-      <w:proofErr w:type="gramEnd"/>
-    </w:p>
-    <w:p>
-      <w:pPr>
-        <w:pStyle w:val="ListParagraph"/>
-        <w:numPr>
-          <w:ilvl w:val="0"/>
-          <w:numId w:val="1"/>
-        </w:numPr>
-        <w:rPr>
-          <w:rFonts w:eastAsia="Times New Roman"/>
-        </w:rPr>
-      </w:pPr>
-      <w:r>
-        <w:rPr>
-          <w:rFonts w:eastAsia="Times New Roman"/>
-        </w:rPr>
-        <w:t>Connection</w:t>
-      </w:r>
-      <w:r>
-        <w:rPr>
-          <w:rFonts w:eastAsia="Times New Roman"/>
-        </w:rPr>
-        <w:tab/>
-        <w:t xml:space="preserve">- green circles designating key connection points for the </w:t>
-      </w:r>
-      <w:proofErr w:type="gramStart"/>
-      <w:r>
-        <w:rPr>
-          <w:rFonts w:eastAsia="Times New Roman"/>
-        </w:rPr>
-        <w:t>symbol</w:t>
-      </w:r>
-      <w:proofErr w:type="gramEnd"/>
-    </w:p>
-    <w:p>
-      <w:pPr>
-        <w:pStyle w:val="ListParagraph"/>
-        <w:numPr>
-          <w:ilvl w:val="0"/>
-          <w:numId w:val="1"/>
-        </w:numPr>
-        <w:rPr>
-          <w:rFonts w:eastAsia="Times New Roman"/>
-        </w:rPr>
-      </w:pPr>
-      <w:r>
-        <w:rPr>
-          <w:rFonts w:eastAsia="Times New Roman"/>
-        </w:rPr>
         <w:t xml:space="preserve">Option </w:t>
       </w:r>
       <w:r>
@@ -650,7 +578,6 @@
         <w:pStyle w:val="Heading2"/>
       </w:pPr>
       <w:r>
-        <w:lastRenderedPageBreak/>
         <w:t>Property definition</w:t>
       </w:r>
     </w:p>
@@ -670,7 +597,13 @@
     </w:p>
     <w:p>
       <w:r>
-        <w:t xml:space="preserve">Each symbol is drawn with both a primary width and height dimension line. Properties of these lines are used within the </w:t>
+        <w:t xml:space="preserve">Each symbol </w:t>
+      </w:r>
+      <w:r>
+        <w:t>must be specified with a</w:t>
+      </w:r>
+      <w:r>
+        <w:t xml:space="preserve"> primary width and height dimension line. Properties of these lines are used within the </w:t>
       </w:r>
       <w:proofErr w:type="spellStart"/>
       <w:r>
@@ -686,7 +619,80 @@
       </w:r>
       <w:proofErr w:type="spellEnd"/>
       <w:r>
-        <w:t xml:space="preserve"> the exported symbol to the correct size.</w:t>
+        <w:t xml:space="preserve"> the exported symbol to the correct size</w:t>
+      </w:r>
+      <w:r>
+        <w:t xml:space="preserve"> and add dimension lines to the output file via settings in the export configuration. </w:t>
+      </w:r>
+    </w:p>
+    <w:p>
+      <w:r>
+        <w:drawing>
+          <wp:anchor distT="0" distB="0" distL="114300" distR="114300" simplePos="0" relativeHeight="251658240" behindDoc="0" locked="0" layoutInCell="1" allowOverlap="1" wp14:anchorId="74B709B6" wp14:editId="208DC2CD">
+            <wp:simplePos x="0" y="0"/>
+            <wp:positionH relativeFrom="column">
+              <wp:align>left</wp:align>
+            </wp:positionH>
+            <wp:positionV relativeFrom="paragraph">
+              <wp:posOffset>8141970</wp:posOffset>
+            </wp:positionV>
+            <wp:extent cx="1526875" cy="1285050"/>
+            <wp:effectExtent l="0" t="0" r="0" b="0"/>
+            <wp:wrapThrough wrapText="bothSides">
+              <wp:wrapPolygon edited="0">
+                <wp:start x="0" y="0"/>
+                <wp:lineTo x="0" y="21141"/>
+                <wp:lineTo x="21295" y="21141"/>
+                <wp:lineTo x="21295" y="0"/>
+                <wp:lineTo x="0" y="0"/>
+              </wp:wrapPolygon>
+            </wp:wrapThrough>
+            <wp:docPr id="1610614658" name="Picture 1" descr="A screenshot of a computer&#10;&#10;Description automatically generated"/>
+            <wp:cNvGraphicFramePr>
+              <a:graphicFrameLocks xmlns:a="http://schemas.openxmlformats.org/drawingml/2006/main" noChangeAspect="1"/>
+            </wp:cNvGraphicFramePr>
+            <a:graphic xmlns:a="http://schemas.openxmlformats.org/drawingml/2006/main">
+              <a:graphicData uri="http://schemas.openxmlformats.org/drawingml/2006/picture">
+                <pic:pic xmlns:pic="http://schemas.openxmlformats.org/drawingml/2006/picture">
+                  <pic:nvPicPr>
+                    <pic:cNvPr id="1610614658" name="Picture 1" descr="A screenshot of a computer&#10;&#10;Description automatically generated"/>
+                    <pic:cNvPicPr/>
+                  </pic:nvPicPr>
+                  <pic:blipFill>
+                    <a:blip r:embed="rId10" cstate="print">
+                      <a:extLst>
+                        <a:ext uri="{28A0092B-C50C-407E-A947-70E740481C1C}">
+                          <a14:useLocalDpi xmlns:a14="http://schemas.microsoft.com/office/drawing/2010/main" val="0"/>
+                        </a:ext>
+                      </a:extLst>
+                    </a:blip>
+                    <a:stretch>
+                      <a:fillRect/>
+                    </a:stretch>
+                  </pic:blipFill>
+                  <pic:spPr>
+                    <a:xfrm>
+                      <a:off x="0" y="0"/>
+                      <a:ext cx="1536191" cy="1292891"/>
+                    </a:xfrm>
+                    <a:prstGeom prst="rect">
+                      <a:avLst/>
+                    </a:prstGeom>
+                  </pic:spPr>
+                </pic:pic>
+              </a:graphicData>
+            </a:graphic>
+            <wp14:sizeRelH relativeFrom="page">
+              <wp14:pctWidth>0</wp14:pctWidth>
+            </wp14:sizeRelH>
+            <wp14:sizeRelV relativeFrom="page">
+              <wp14:pctHeight>0</wp14:pctHeight>
+            </wp14:sizeRelV>
+          </wp:anchor>
+        </w:drawing>
+      </w:r>
+      <w:r>
+        <w:t>The dimension properties must be added to the Symbol layer.</w:t>
       </w:r>
     </w:p>
     <w:p>
@@ -694,19 +700,25 @@
         <w:rPr>
           <w:rStyle w:val="Strong"/>
         </w:rPr>
-        <w:t xml:space="preserve">Dimension: </w:t>
+        <w:t>Width</w:t>
       </w:r>
       <w:r>
         <w:rPr>
           <w:rStyle w:val="Strong"/>
         </w:rPr>
+        <w:t xml:space="preserve">: </w:t>
+      </w:r>
+      <w:r>
+        <w:rPr>
+          <w:rStyle w:val="Strong"/>
+        </w:rPr>
         <w:tab/>
       </w:r>
       <w:r>
-        <w:t>W</w:t>
-      </w:r>
-      <w:r>
-        <w:t xml:space="preserve"> – indicates primary width dimension</w:t>
+        <w:t>indicates primary width dimension</w:t>
+      </w:r>
+      <w:r>
+        <w:t xml:space="preserve"> as a numeric value</w:t>
       </w:r>
     </w:p>
     <w:p>
@@ -716,49 +728,53 @@
         </w:rPr>
       </w:pPr>
       <w:r>
+        <w:rPr>
+          <w:b/>
+          <w:bCs/>
+        </w:rPr>
+        <w:t xml:space="preserve">Height: </w:t>
+      </w:r>
+      <w:r>
+        <w:rPr>
+          <w:b/>
+          <w:bCs/>
+        </w:rPr>
         <w:tab/>
       </w:r>
       <w:r>
+        <w:t>indicates primary height dimension</w:t>
+      </w:r>
+      <w:r>
+        <w:t xml:space="preserve"> as a numeric value</w:t>
+      </w:r>
+    </w:p>
+    <w:p>
+      <w:r>
+        <w:rPr>
+          <w:rStyle w:val="Strong"/>
+        </w:rPr>
+        <w:t xml:space="preserve">UoM: </w:t>
+      </w:r>
+      <w:r>
+        <w:rPr>
+          <w:rStyle w:val="Strong"/>
+        </w:rPr>
         <w:tab/>
-        <w:t>H – indicates primary height dimension</w:t>
-      </w:r>
-    </w:p>
-    <w:p>
-      <w:r>
-        <w:rPr>
-          <w:rStyle w:val="Strong"/>
-        </w:rPr>
-        <w:t xml:space="preserve">UoM: </w:t>
-      </w:r>
-      <w:r>
-        <w:rPr>
-          <w:rStyle w:val="Strong"/>
-        </w:rPr>
-        <w:tab/>
-      </w:r>
-      <w:r>
-        <w:tab/>
-        <w:t>Unit of measure</w:t>
-      </w:r>
-    </w:p>
-    <w:p>
-      <w:r>
-        <w:rPr>
-          <w:rStyle w:val="Strong"/>
-        </w:rPr>
-        <w:t xml:space="preserve">Value: </w:t>
-      </w:r>
-      <w:r>
-        <w:rPr>
-          <w:rStyle w:val="Strong"/>
-        </w:rPr>
-        <w:tab/>
-      </w:r>
-      <w:r>
-        <w:tab/>
-        <w:t>Size of the primary dimension</w:t>
-      </w:r>
-    </w:p>
+      </w:r>
+      <w:r>
+        <w:t xml:space="preserve">Unit of </w:t>
+      </w:r>
+      <w:r>
+        <w:t>M</w:t>
+      </w:r>
+      <w:r>
+        <w:t>easure</w:t>
+      </w:r>
+      <w:r>
+        <w:t xml:space="preserve"> – currently only mm is supported.</w:t>
+      </w:r>
+    </w:p>
+    <w:p/>
     <w:p>
       <w:pPr>
         <w:pStyle w:val="Heading3"/>
@@ -901,7 +917,7 @@
                     </pic:cNvPicPr>
                   </pic:nvPicPr>
                   <pic:blipFill>
-                    <a:blip r:embed="rId10">
+                    <a:blip r:embed="rId11">
                       <a:extLst>
                         <a:ext uri="{28A0092B-C50C-407E-A947-70E740481C1C}">
                           <a14:useLocalDpi xmlns:a14="http://schemas.microsoft.com/office/drawing/2010/main" val="0"/>
@@ -1029,39 +1045,76 @@
       <w:proofErr w:type="gramEnd"/>
     </w:p>
     <w:p>
-      <w:pPr>
+      <w:proofErr w:type="spellStart"/>
+      <w:r>
         <w:rPr>
           <w:rStyle w:val="Strong"/>
         </w:rPr>
-      </w:pPr>
-      <w:proofErr w:type="spellStart"/>
+        <w:t>SignalConnector</w:t>
+      </w:r>
+      <w:proofErr w:type="spellEnd"/>
       <w:r>
         <w:rPr>
           <w:rStyle w:val="Strong"/>
         </w:rPr>
-        <w:t>SignalConnector</w:t>
-      </w:r>
-      <w:proofErr w:type="spellEnd"/>
+        <w:t>:</w:t>
+      </w:r>
       <w:r>
         <w:rPr>
           <w:rStyle w:val="Strong"/>
         </w:rPr>
-        <w:t>:</w:t>
-      </w:r>
-      <w:r>
+        <w:tab/>
+      </w:r>
+      <w:r>
+        <w:t xml:space="preserve">Indicates if the connection point allows signal connection </w:t>
+      </w:r>
+      <w:proofErr w:type="gramStart"/>
+      <w:r>
+        <w:t>lines</w:t>
+      </w:r>
+      <w:proofErr w:type="gramEnd"/>
+    </w:p>
+    <w:p>
+      <w:pPr>
+        <w:pStyle w:val="Heading2"/>
+      </w:pPr>
+      <w:r>
+        <w:t>Example file:</w:t>
+      </w:r>
+    </w:p>
+    <w:p>
+      <w:pPr>
         <w:rPr>
           <w:rStyle w:val="Strong"/>
         </w:rPr>
-        <w:tab/>
-      </w:r>
-      <w:r>
-        <w:t xml:space="preserve">Indicates if the connection point allows signal connection </w:t>
-      </w:r>
-      <w:proofErr w:type="gramStart"/>
-      <w:r>
-        <w:t>lines</w:t>
-      </w:r>
-      <w:proofErr w:type="gramEnd"/>
+      </w:pPr>
+      <w:r>
+        <w:object w:dxaOrig="1543" w:dyaOrig="1000" w14:anchorId="078B2C49">
+          <v:shapetype id="_x0000_t75" coordsize="21600,21600" o:spt="75" o:preferrelative="t" path="m@4@5l@4@11@9@11@9@5xe" filled="f" stroked="f">
+            <v:stroke joinstyle="miter"/>
+            <v:formulas>
+              <v:f eqn="if lineDrawn pixelLineWidth 0"/>
+              <v:f eqn="sum @0 1 0"/>
+              <v:f eqn="sum 0 0 @1"/>
+              <v:f eqn="prod @2 1 2"/>
+              <v:f eqn="prod @3 21600 pixelWidth"/>
+              <v:f eqn="prod @3 21600 pixelHeight"/>
+              <v:f eqn="sum @0 0 1"/>
+              <v:f eqn="prod @6 1 2"/>
+              <v:f eqn="prod @7 21600 pixelWidth"/>
+              <v:f eqn="sum @8 21600 0"/>
+              <v:f eqn="prod @7 21600 pixelHeight"/>
+              <v:f eqn="sum @10 21600 0"/>
+            </v:formulas>
+            <v:path o:extrusionok="f" gradientshapeok="t" o:connecttype="rect"/>
+            <o:lock v:ext="edit" aspectratio="t"/>
+          </v:shapetype>
+          <v:shape id="_x0000_i1028" type="#_x0000_t75" style="width:77.45pt;height:50.25pt" o:ole="">
+            <v:imagedata r:id="rId12" o:title=""/>
+          </v:shape>
+          <o:OLEObject Type="Embed" ProgID="Package" ShapeID="_x0000_i1028" DrawAspect="Icon" ObjectID="_1753692223" r:id="rId13"/>
+        </w:object>
+      </w:r>
     </w:p>
     <w:p>
       <w:pPr>
@@ -1452,7 +1505,6 @@
           <w:sz w:val="21"/>
           <w:szCs w:val="21"/>
         </w:rPr>
-        <w:lastRenderedPageBreak/>
         <w:t>SVG bulk export – Single symbol</w:t>
       </w:r>
     </w:p>
@@ -1535,2212 +1587,31 @@
         <w:t>Options</w:t>
       </w:r>
       <w:bookmarkEnd w:id="1"/>
-    </w:p>
-    <w:tbl>
-      <w:tblPr>
-        <w:tblStyle w:val="TableGrid"/>
-        <w:tblW w:w="10060" w:type="dxa"/>
-        <w:tblLook w:val="04A0" w:firstRow="1" w:lastRow="0" w:firstColumn="1" w:lastColumn="0" w:noHBand="0" w:noVBand="1"/>
-      </w:tblPr>
-      <w:tblGrid>
-        <w:gridCol w:w="3005"/>
-        <w:gridCol w:w="1101"/>
-        <w:gridCol w:w="5954"/>
-      </w:tblGrid>
-      <w:tr>
-        <w:tc>
-          <w:tcPr>
-            <w:tcW w:w="3005" w:type="dxa"/>
-            <w:shd w:val="clear" w:color="auto" w:fill="D9D9D9" w:themeFill="background1" w:themeFillShade="D9"/>
-          </w:tcPr>
-          <w:p>
-            <w:r>
-              <w:t>Property</w:t>
-            </w:r>
-          </w:p>
-        </w:tc>
-        <w:tc>
-          <w:tcPr>
-            <w:tcW w:w="1101" w:type="dxa"/>
-            <w:shd w:val="clear" w:color="auto" w:fill="D9D9D9" w:themeFill="background1" w:themeFillShade="D9"/>
-          </w:tcPr>
-          <w:p>
-            <w:r>
-              <w:t>Type</w:t>
-            </w:r>
-          </w:p>
-        </w:tc>
-        <w:tc>
-          <w:tcPr>
-            <w:tcW w:w="5954" w:type="dxa"/>
-            <w:shd w:val="clear" w:color="auto" w:fill="D9D9D9" w:themeFill="background1" w:themeFillShade="D9"/>
-          </w:tcPr>
-          <w:p>
-            <w:r>
-              <w:t>Description</w:t>
-            </w:r>
-          </w:p>
-        </w:tc>
-      </w:tr>
-      <w:tr>
-        <w:tc>
-          <w:tcPr>
-            <w:tcW w:w="3005" w:type="dxa"/>
-          </w:tcPr>
-          <w:p>
-            <w:proofErr w:type="spellStart"/>
-            <w:r>
-              <w:rPr>
-                <w:rFonts w:ascii="SegoeUI" w:hAnsi="SegoeUI" w:cs="SegoeUI"/>
-                <w:kern w:val="0"/>
-                <w:sz w:val="21"/>
-                <w:szCs w:val="21"/>
-              </w:rPr>
-              <w:t>addDrawIOFilenameAsPrefix</w:t>
-            </w:r>
-            <w:proofErr w:type="spellEnd"/>
-          </w:p>
-        </w:tc>
-        <w:tc>
-          <w:tcPr>
-            <w:tcW w:w="1101" w:type="dxa"/>
-          </w:tcPr>
-          <w:p>
-            <w:r>
-              <w:t>Boolean</w:t>
-            </w:r>
-          </w:p>
-        </w:tc>
-        <w:tc>
-          <w:tcPr>
-            <w:tcW w:w="5954" w:type="dxa"/>
-          </w:tcPr>
-          <w:p>
-            <w:pPr>
-              <w:autoSpaceDE w:val="0"/>
-              <w:autoSpaceDN w:val="0"/>
-              <w:adjustRightInd w:val="0"/>
-            </w:pPr>
-            <w:r>
-              <w:rPr>
-                <w:rFonts w:ascii="SegoeUI" w:hAnsi="SegoeUI" w:cs="SegoeUI"/>
-                <w:color w:val="000000"/>
-                <w:kern w:val="0"/>
-                <w:sz w:val="21"/>
-                <w:szCs w:val="21"/>
-              </w:rPr>
-              <w:t xml:space="preserve">Prepends the filename of the opened </w:t>
-            </w:r>
-            <w:proofErr w:type="spellStart"/>
-            <w:r>
-              <w:rPr>
-                <w:rFonts w:ascii="SegoeUI" w:hAnsi="SegoeUI" w:cs="SegoeUI"/>
-                <w:color w:val="000000"/>
-                <w:kern w:val="0"/>
-                <w:sz w:val="21"/>
-                <w:szCs w:val="21"/>
-              </w:rPr>
-              <w:t>drawio</w:t>
-            </w:r>
-            <w:proofErr w:type="spellEnd"/>
-            <w:r>
-              <w:rPr>
-                <w:rFonts w:ascii="SegoeUI" w:hAnsi="SegoeUI" w:cs="SegoeUI"/>
-                <w:color w:val="000000"/>
-                <w:kern w:val="0"/>
-                <w:sz w:val="21"/>
-                <w:szCs w:val="21"/>
-              </w:rPr>
-              <w:t xml:space="preserve"> file followed by a</w:t>
-            </w:r>
-            <w:r>
-              <w:rPr>
-                <w:rFonts w:ascii="SegoeUI" w:hAnsi="SegoeUI" w:cs="SegoeUI"/>
-                <w:color w:val="000000"/>
-                <w:kern w:val="0"/>
-                <w:sz w:val="21"/>
-                <w:szCs w:val="21"/>
-              </w:rPr>
-              <w:t xml:space="preserve"> </w:t>
-            </w:r>
-            <w:r>
-              <w:rPr>
-                <w:rFonts w:ascii="SegoeUI" w:hAnsi="SegoeUI" w:cs="SegoeUI"/>
-                <w:color w:val="000000"/>
-                <w:kern w:val="0"/>
-                <w:sz w:val="21"/>
-                <w:szCs w:val="21"/>
-              </w:rPr>
-              <w:t>hyphen</w:t>
-            </w:r>
-            <w:r>
-              <w:rPr>
-                <w:rFonts w:ascii="SegoeUI" w:hAnsi="SegoeUI" w:cs="SegoeUI"/>
-                <w:kern w:val="0"/>
-                <w:sz w:val="21"/>
-                <w:szCs w:val="21"/>
-              </w:rPr>
-              <w:t>. (</w:t>
-            </w:r>
-            <w:r>
-              <w:rPr>
-                <w:rFonts w:ascii="SegoeUI" w:hAnsi="SegoeUI" w:cs="SegoeUI"/>
-                <w:kern w:val="0"/>
-                <w:sz w:val="21"/>
-                <w:szCs w:val="21"/>
-              </w:rPr>
-              <w:t xml:space="preserve">Ref: </w:t>
-            </w:r>
-            <w:r>
-              <w:rPr>
-                <w:rFonts w:ascii="SegoeUI" w:hAnsi="SegoeUI" w:cs="SegoeUI"/>
-                <w:kern w:val="0"/>
-                <w:sz w:val="21"/>
-                <w:szCs w:val="21"/>
-              </w:rPr>
-              <w:fldChar w:fldCharType="begin"/>
-            </w:r>
-            <w:r>
-              <w:rPr>
-                <w:rFonts w:ascii="SegoeUI" w:hAnsi="SegoeUI" w:cs="SegoeUI"/>
-                <w:kern w:val="0"/>
-                <w:sz w:val="21"/>
-                <w:szCs w:val="21"/>
-              </w:rPr>
-              <w:instrText xml:space="preserve"> REF _Ref133925157 \h </w:instrText>
-            </w:r>
-            <w:r>
-              <w:rPr>
-                <w:rFonts w:ascii="SegoeUI" w:hAnsi="SegoeUI" w:cs="SegoeUI"/>
-                <w:kern w:val="0"/>
-                <w:sz w:val="21"/>
-                <w:szCs w:val="21"/>
-              </w:rPr>
-            </w:r>
-            <w:r>
-              <w:rPr>
-                <w:rFonts w:ascii="SegoeUI" w:hAnsi="SegoeUI" w:cs="SegoeUI"/>
-                <w:kern w:val="0"/>
-                <w:sz w:val="21"/>
-                <w:szCs w:val="21"/>
-              </w:rPr>
-              <w:fldChar w:fldCharType="separate"/>
-            </w:r>
-            <w:r>
-              <w:t>SVG Filename</w:t>
-            </w:r>
-            <w:r>
-              <w:rPr>
-                <w:rFonts w:ascii="SegoeUI" w:hAnsi="SegoeUI" w:cs="SegoeUI"/>
-                <w:kern w:val="0"/>
-                <w:sz w:val="21"/>
-                <w:szCs w:val="21"/>
-              </w:rPr>
-              <w:fldChar w:fldCharType="end"/>
-            </w:r>
-            <w:r>
-              <w:rPr>
-                <w:rFonts w:ascii="SegoeUI" w:hAnsi="SegoeUI" w:cs="SegoeUI"/>
-                <w:kern w:val="0"/>
-                <w:sz w:val="21"/>
-                <w:szCs w:val="21"/>
-              </w:rPr>
-              <w:t>)</w:t>
-            </w:r>
-          </w:p>
-        </w:tc>
-      </w:tr>
-      <w:tr>
-        <w:tc>
-          <w:tcPr>
-            <w:tcW w:w="3005" w:type="dxa"/>
-          </w:tcPr>
-          <w:p>
-            <w:proofErr w:type="spellStart"/>
-            <w:r>
-              <w:rPr>
-                <w:rFonts w:ascii="SegoeUI" w:hAnsi="SegoeUI" w:cs="SegoeUI"/>
-                <w:kern w:val="0"/>
-                <w:sz w:val="21"/>
-                <w:szCs w:val="21"/>
-              </w:rPr>
-              <w:t>openDevTools</w:t>
-            </w:r>
-            <w:proofErr w:type="spellEnd"/>
-          </w:p>
-        </w:tc>
-        <w:tc>
-          <w:tcPr>
-            <w:tcW w:w="1101" w:type="dxa"/>
-          </w:tcPr>
-          <w:p>
-            <w:r>
-              <w:t>Boolean</w:t>
-            </w:r>
-          </w:p>
-        </w:tc>
-        <w:tc>
-          <w:tcPr>
-            <w:tcW w:w="5954" w:type="dxa"/>
-          </w:tcPr>
-          <w:p>
-            <w:pPr>
-              <w:autoSpaceDE w:val="0"/>
-              <w:autoSpaceDN w:val="0"/>
-              <w:adjustRightInd w:val="0"/>
-            </w:pPr>
-            <w:r>
-              <w:rPr>
-                <w:rFonts w:ascii="SegoeUI" w:hAnsi="SegoeUI" w:cs="SegoeUI"/>
-                <w:kern w:val="0"/>
-                <w:sz w:val="21"/>
-                <w:szCs w:val="21"/>
-              </w:rPr>
-              <w:t>Opens the Developer Tools (which are also accessible in the</w:t>
-            </w:r>
-            <w:r>
-              <w:rPr>
-                <w:rFonts w:ascii="SegoeUI" w:hAnsi="SegoeUI" w:cs="SegoeUI"/>
-                <w:kern w:val="0"/>
-                <w:sz w:val="21"/>
-                <w:szCs w:val="21"/>
-              </w:rPr>
-              <w:t xml:space="preserve"> </w:t>
-            </w:r>
-            <w:r>
-              <w:rPr>
-                <w:rFonts w:ascii="SegoeUI" w:hAnsi="SegoeUI" w:cs="SegoeUI"/>
-                <w:kern w:val="0"/>
-                <w:sz w:val="21"/>
-                <w:szCs w:val="21"/>
-              </w:rPr>
-              <w:t>menu Help-&gt;Open Developer Tools) for debug purpose at</w:t>
-            </w:r>
-            <w:r>
-              <w:rPr>
-                <w:rFonts w:ascii="SegoeUI" w:hAnsi="SegoeUI" w:cs="SegoeUI"/>
-                <w:kern w:val="0"/>
-                <w:sz w:val="21"/>
-                <w:szCs w:val="21"/>
-              </w:rPr>
-              <w:t xml:space="preserve"> </w:t>
-            </w:r>
-            <w:r>
-              <w:rPr>
-                <w:rFonts w:ascii="SegoeUI" w:hAnsi="SegoeUI" w:cs="SegoeUI"/>
-                <w:kern w:val="0"/>
-                <w:sz w:val="21"/>
-                <w:szCs w:val="21"/>
-              </w:rPr>
-              <w:t>startup.</w:t>
-            </w:r>
-          </w:p>
-        </w:tc>
-      </w:tr>
-      <w:tr>
-        <w:tc>
-          <w:tcPr>
-            <w:tcW w:w="3005" w:type="dxa"/>
-          </w:tcPr>
-          <w:p>
-            <w:proofErr w:type="spellStart"/>
-            <w:r>
-              <w:rPr>
-                <w:rFonts w:ascii="SegoeUI" w:hAnsi="SegoeUI" w:cs="SegoeUI"/>
-                <w:kern w:val="0"/>
-                <w:sz w:val="21"/>
-                <w:szCs w:val="21"/>
-              </w:rPr>
-              <w:t>writeToFileSystem</w:t>
-            </w:r>
-            <w:proofErr w:type="spellEnd"/>
-          </w:p>
-        </w:tc>
-        <w:tc>
-          <w:tcPr>
-            <w:tcW w:w="1101" w:type="dxa"/>
-          </w:tcPr>
-          <w:p>
-            <w:r>
-              <w:t>Boolean</w:t>
-            </w:r>
-          </w:p>
-        </w:tc>
-        <w:tc>
-          <w:tcPr>
-            <w:tcW w:w="5954" w:type="dxa"/>
-          </w:tcPr>
-          <w:p>
-            <w:pPr>
-              <w:autoSpaceDE w:val="0"/>
-              <w:autoSpaceDN w:val="0"/>
-              <w:adjustRightInd w:val="0"/>
-            </w:pPr>
-            <w:r>
-              <w:rPr>
-                <w:rFonts w:ascii="SegoeUI" w:hAnsi="SegoeUI" w:cs="SegoeUI"/>
-                <w:kern w:val="0"/>
-                <w:sz w:val="21"/>
-                <w:szCs w:val="21"/>
-              </w:rPr>
-              <w:t xml:space="preserve">Writes </w:t>
-            </w:r>
-            <w:proofErr w:type="spellStart"/>
-            <w:r>
-              <w:rPr>
-                <w:rFonts w:ascii="SegoeUI" w:hAnsi="SegoeUI" w:cs="SegoeUI"/>
-                <w:kern w:val="0"/>
-                <w:sz w:val="21"/>
-                <w:szCs w:val="21"/>
-              </w:rPr>
-              <w:t>svg</w:t>
-            </w:r>
-            <w:proofErr w:type="spellEnd"/>
-            <w:r>
-              <w:rPr>
-                <w:rFonts w:ascii="SegoeUI" w:hAnsi="SegoeUI" w:cs="SegoeUI"/>
-                <w:kern w:val="0"/>
-                <w:sz w:val="21"/>
-                <w:szCs w:val="21"/>
-              </w:rPr>
-              <w:t xml:space="preserve"> files to the file system. Due to missing permission to</w:t>
-            </w:r>
-            <w:r>
-              <w:rPr>
-                <w:rFonts w:ascii="SegoeUI" w:hAnsi="SegoeUI" w:cs="SegoeUI"/>
-                <w:kern w:val="0"/>
-                <w:sz w:val="21"/>
-                <w:szCs w:val="21"/>
-              </w:rPr>
-              <w:t xml:space="preserve"> </w:t>
-            </w:r>
-            <w:r>
-              <w:rPr>
-                <w:rFonts w:ascii="SegoeUI" w:hAnsi="SegoeUI" w:cs="SegoeUI"/>
-                <w:kern w:val="0"/>
-                <w:sz w:val="21"/>
-                <w:szCs w:val="21"/>
-              </w:rPr>
-              <w:t xml:space="preserve">create folders inside a </w:t>
-            </w:r>
-            <w:proofErr w:type="spellStart"/>
-            <w:r>
-              <w:rPr>
-                <w:rFonts w:ascii="SegoeUI" w:hAnsi="SegoeUI" w:cs="SegoeUI"/>
-                <w:kern w:val="0"/>
-                <w:sz w:val="21"/>
-                <w:szCs w:val="21"/>
-              </w:rPr>
-              <w:t>drawio</w:t>
-            </w:r>
-            <w:proofErr w:type="spellEnd"/>
-            <w:r>
-              <w:rPr>
-                <w:rFonts w:ascii="SegoeUI" w:hAnsi="SegoeUI" w:cs="SegoeUI"/>
-                <w:kern w:val="0"/>
-                <w:sz w:val="21"/>
-                <w:szCs w:val="21"/>
-              </w:rPr>
-              <w:t xml:space="preserve"> plugin the user </w:t>
-            </w:r>
-            <w:proofErr w:type="gramStart"/>
-            <w:r>
-              <w:rPr>
-                <w:rFonts w:ascii="SegoeUI" w:hAnsi="SegoeUI" w:cs="SegoeUI"/>
-                <w:kern w:val="0"/>
-                <w:sz w:val="21"/>
-                <w:szCs w:val="21"/>
-              </w:rPr>
-              <w:t>has to</w:t>
-            </w:r>
-            <w:proofErr w:type="gramEnd"/>
-            <w:r>
-              <w:rPr>
-                <w:rFonts w:ascii="SegoeUI" w:hAnsi="SegoeUI" w:cs="SegoeUI"/>
-                <w:kern w:val="0"/>
-                <w:sz w:val="21"/>
-                <w:szCs w:val="21"/>
-              </w:rPr>
-              <w:t xml:space="preserve"> create</w:t>
-            </w:r>
-            <w:r>
-              <w:rPr>
-                <w:rFonts w:ascii="SegoeUI" w:hAnsi="SegoeUI" w:cs="SegoeUI"/>
-                <w:kern w:val="0"/>
-                <w:sz w:val="21"/>
-                <w:szCs w:val="21"/>
-              </w:rPr>
-              <w:t xml:space="preserve"> </w:t>
-            </w:r>
-            <w:r>
-              <w:rPr>
-                <w:rFonts w:ascii="SegoeUI" w:hAnsi="SegoeUI" w:cs="SegoeUI"/>
-                <w:kern w:val="0"/>
-                <w:sz w:val="21"/>
-                <w:szCs w:val="21"/>
-              </w:rPr>
-              <w:t>folders (defined by the property '</w:t>
-            </w:r>
-            <w:proofErr w:type="spellStart"/>
-            <w:r>
-              <w:rPr>
-                <w:rFonts w:ascii="SegoeUI-Italic" w:hAnsi="SegoeUI-Italic" w:cs="SegoeUI-Italic"/>
-                <w:i/>
-                <w:iCs/>
-                <w:kern w:val="0"/>
-                <w:sz w:val="21"/>
-                <w:szCs w:val="21"/>
-              </w:rPr>
-              <w:t>exportPath</w:t>
-            </w:r>
-            <w:proofErr w:type="spellEnd"/>
-            <w:r>
-              <w:rPr>
-                <w:rFonts w:ascii="SegoeUI" w:hAnsi="SegoeUI" w:cs="SegoeUI"/>
-                <w:kern w:val="0"/>
-                <w:sz w:val="21"/>
-                <w:szCs w:val="21"/>
-              </w:rPr>
-              <w:t xml:space="preserve">' in </w:t>
-            </w:r>
-            <w:proofErr w:type="spellStart"/>
-            <w:r>
-              <w:rPr>
-                <w:rFonts w:ascii="SegoeUI-Italic" w:hAnsi="SegoeUI-Italic" w:cs="SegoeUI-Italic"/>
-                <w:i/>
-                <w:iCs/>
-                <w:kern w:val="0"/>
-                <w:sz w:val="21"/>
-                <w:szCs w:val="21"/>
-              </w:rPr>
-              <w:t>layerGroups</w:t>
-            </w:r>
-            <w:proofErr w:type="spellEnd"/>
-            <w:r>
-              <w:rPr>
-                <w:rFonts w:ascii="SegoeUI" w:hAnsi="SegoeUI" w:cs="SegoeUI"/>
-                <w:kern w:val="0"/>
-                <w:sz w:val="21"/>
-                <w:szCs w:val="21"/>
-              </w:rPr>
-              <w:t>)</w:t>
-            </w:r>
-            <w:r>
-              <w:rPr>
-                <w:rFonts w:ascii="SegoeUI" w:hAnsi="SegoeUI" w:cs="SegoeUI"/>
-                <w:kern w:val="0"/>
-                <w:sz w:val="21"/>
-                <w:szCs w:val="21"/>
-              </w:rPr>
-              <w:t xml:space="preserve"> </w:t>
-            </w:r>
-            <w:r>
-              <w:rPr>
-                <w:rFonts w:ascii="SegoeUI" w:hAnsi="SegoeUI" w:cs="SegoeUI"/>
-                <w:kern w:val="0"/>
-                <w:sz w:val="21"/>
-                <w:szCs w:val="21"/>
-              </w:rPr>
-              <w:t>manually in advance.</w:t>
-            </w:r>
-          </w:p>
-        </w:tc>
-      </w:tr>
-      <w:tr>
-        <w:tc>
-          <w:tcPr>
-            <w:tcW w:w="3005" w:type="dxa"/>
-            <w:tcBorders>
-              <w:bottom w:val="single" w:sz="4" w:space="0" w:color="auto"/>
-            </w:tcBorders>
-          </w:tcPr>
-          <w:p>
-            <w:proofErr w:type="spellStart"/>
-            <w:r>
-              <w:rPr>
-                <w:rFonts w:ascii="SegoeUI" w:hAnsi="SegoeUI" w:cs="SegoeUI"/>
-                <w:kern w:val="0"/>
-                <w:sz w:val="21"/>
-                <w:szCs w:val="21"/>
-              </w:rPr>
-              <w:t>zipFilePath</w:t>
-            </w:r>
-            <w:proofErr w:type="spellEnd"/>
-          </w:p>
-        </w:tc>
-        <w:tc>
-          <w:tcPr>
-            <w:tcW w:w="1101" w:type="dxa"/>
-            <w:tcBorders>
-              <w:bottom w:val="single" w:sz="4" w:space="0" w:color="auto"/>
-            </w:tcBorders>
-          </w:tcPr>
-          <w:p>
-            <w:r>
-              <w:t>String</w:t>
-            </w:r>
-          </w:p>
-        </w:tc>
-        <w:tc>
-          <w:tcPr>
-            <w:tcW w:w="5954" w:type="dxa"/>
-            <w:tcBorders>
-              <w:bottom w:val="single" w:sz="4" w:space="0" w:color="auto"/>
-            </w:tcBorders>
-          </w:tcPr>
-          <w:p>
-            <w:pPr>
-              <w:autoSpaceDE w:val="0"/>
-              <w:autoSpaceDN w:val="0"/>
-              <w:adjustRightInd w:val="0"/>
-            </w:pPr>
-            <w:r>
-              <w:rPr>
-                <w:rFonts w:ascii="SegoeUI" w:hAnsi="SegoeUI" w:cs="SegoeUI"/>
-                <w:kern w:val="0"/>
-                <w:sz w:val="21"/>
-                <w:szCs w:val="21"/>
-              </w:rPr>
-              <w:t xml:space="preserve">Exports all </w:t>
-            </w:r>
-            <w:proofErr w:type="spellStart"/>
-            <w:r>
-              <w:rPr>
-                <w:rFonts w:ascii="SegoeUI" w:hAnsi="SegoeUI" w:cs="SegoeUI"/>
-                <w:kern w:val="0"/>
-                <w:sz w:val="21"/>
-                <w:szCs w:val="21"/>
-              </w:rPr>
-              <w:t>svg</w:t>
-            </w:r>
-            <w:proofErr w:type="spellEnd"/>
-            <w:r>
-              <w:rPr>
-                <w:rFonts w:ascii="SegoeUI" w:hAnsi="SegoeUI" w:cs="SegoeUI"/>
-                <w:kern w:val="0"/>
-                <w:sz w:val="21"/>
-                <w:szCs w:val="21"/>
-              </w:rPr>
-              <w:t xml:space="preserve"> files to a single zip file including folders as</w:t>
-            </w:r>
-            <w:r>
-              <w:rPr>
-                <w:rFonts w:ascii="SegoeUI" w:hAnsi="SegoeUI" w:cs="SegoeUI"/>
-                <w:kern w:val="0"/>
-                <w:sz w:val="21"/>
-                <w:szCs w:val="21"/>
-              </w:rPr>
-              <w:t xml:space="preserve"> </w:t>
-            </w:r>
-            <w:r>
-              <w:rPr>
-                <w:rFonts w:ascii="SegoeUI" w:hAnsi="SegoeUI" w:cs="SegoeUI"/>
-                <w:kern w:val="0"/>
-                <w:sz w:val="21"/>
-                <w:szCs w:val="21"/>
-              </w:rPr>
-              <w:t>defined by the property '</w:t>
-            </w:r>
-            <w:proofErr w:type="spellStart"/>
-            <w:r>
-              <w:rPr>
-                <w:rFonts w:ascii="SegoeUI-Italic" w:hAnsi="SegoeUI-Italic" w:cs="SegoeUI-Italic"/>
-                <w:i/>
-                <w:iCs/>
-                <w:kern w:val="0"/>
-                <w:sz w:val="21"/>
-                <w:szCs w:val="21"/>
-              </w:rPr>
-              <w:t>exportPath</w:t>
-            </w:r>
-            <w:proofErr w:type="spellEnd"/>
-            <w:r>
-              <w:rPr>
-                <w:rFonts w:ascii="SegoeUI" w:hAnsi="SegoeUI" w:cs="SegoeUI"/>
-                <w:kern w:val="0"/>
-                <w:sz w:val="21"/>
-                <w:szCs w:val="21"/>
-              </w:rPr>
-              <w:t xml:space="preserve">' in </w:t>
-            </w:r>
-            <w:proofErr w:type="spellStart"/>
-            <w:r>
-              <w:rPr>
-                <w:rFonts w:ascii="SegoeUI-Italic" w:hAnsi="SegoeUI-Italic" w:cs="SegoeUI-Italic"/>
-                <w:i/>
-                <w:iCs/>
-                <w:kern w:val="0"/>
-                <w:sz w:val="21"/>
-                <w:szCs w:val="21"/>
-              </w:rPr>
-              <w:t>layerGroups</w:t>
-            </w:r>
-            <w:proofErr w:type="spellEnd"/>
-            <w:r>
-              <w:rPr>
-                <w:rFonts w:ascii="SegoeUI" w:hAnsi="SegoeUI" w:cs="SegoeUI"/>
-                <w:kern w:val="0"/>
-                <w:sz w:val="21"/>
-                <w:szCs w:val="21"/>
-              </w:rPr>
-              <w:t>. This</w:t>
-            </w:r>
-            <w:r>
-              <w:rPr>
-                <w:rFonts w:ascii="SegoeUI" w:hAnsi="SegoeUI" w:cs="SegoeUI"/>
-                <w:kern w:val="0"/>
-                <w:sz w:val="21"/>
-                <w:szCs w:val="21"/>
-              </w:rPr>
-              <w:t xml:space="preserve"> </w:t>
-            </w:r>
-            <w:r>
-              <w:rPr>
-                <w:rFonts w:ascii="SegoeUI" w:hAnsi="SegoeUI" w:cs="SegoeUI"/>
-                <w:kern w:val="0"/>
-                <w:sz w:val="21"/>
-                <w:szCs w:val="21"/>
-              </w:rPr>
-              <w:t>bypasses the missing permission to create folders inside a</w:t>
-            </w:r>
-            <w:r>
-              <w:rPr>
-                <w:rFonts w:ascii="SegoeUI" w:hAnsi="SegoeUI" w:cs="SegoeUI"/>
-                <w:kern w:val="0"/>
-                <w:sz w:val="21"/>
-                <w:szCs w:val="21"/>
-              </w:rPr>
-              <w:t xml:space="preserve"> </w:t>
-            </w:r>
-            <w:proofErr w:type="spellStart"/>
-            <w:r>
-              <w:rPr>
-                <w:rFonts w:ascii="SegoeUI" w:hAnsi="SegoeUI" w:cs="SegoeUI"/>
-                <w:kern w:val="0"/>
-                <w:sz w:val="21"/>
-                <w:szCs w:val="21"/>
-              </w:rPr>
-              <w:t>drawio</w:t>
-            </w:r>
-            <w:proofErr w:type="spellEnd"/>
-            <w:r>
-              <w:rPr>
-                <w:rFonts w:ascii="SegoeUI" w:hAnsi="SegoeUI" w:cs="SegoeUI"/>
-                <w:kern w:val="0"/>
-                <w:sz w:val="21"/>
-                <w:szCs w:val="21"/>
-              </w:rPr>
-              <w:t xml:space="preserve"> plugin (have a look at property </w:t>
-            </w:r>
-            <w:proofErr w:type="spellStart"/>
-            <w:r>
-              <w:rPr>
-                <w:rFonts w:ascii="SegoeUI-Italic" w:hAnsi="SegoeUI-Italic" w:cs="SegoeUI-Italic"/>
-                <w:i/>
-                <w:iCs/>
-                <w:kern w:val="0"/>
-                <w:sz w:val="21"/>
-                <w:szCs w:val="21"/>
-              </w:rPr>
-              <w:t>writeToFileSystem</w:t>
-            </w:r>
-            <w:proofErr w:type="spellEnd"/>
-            <w:r>
-              <w:rPr>
-                <w:rFonts w:ascii="SegoeUI" w:hAnsi="SegoeUI" w:cs="SegoeUI"/>
-                <w:kern w:val="0"/>
-                <w:sz w:val="21"/>
-                <w:szCs w:val="21"/>
-              </w:rPr>
-              <w:t>).</w:t>
-            </w:r>
-          </w:p>
-        </w:tc>
-      </w:tr>
-      <w:tr>
-        <w:tc>
-          <w:tcPr>
-            <w:tcW w:w="3005" w:type="dxa"/>
-            <w:tcBorders>
-              <w:bottom w:val="dotted" w:sz="4" w:space="0" w:color="auto"/>
-            </w:tcBorders>
-          </w:tcPr>
-          <w:p>
-            <w:proofErr w:type="spellStart"/>
-            <w:r>
-              <w:rPr>
-                <w:rFonts w:ascii="SegoeUI" w:hAnsi="SegoeUI" w:cs="SegoeUI"/>
-                <w:kern w:val="0"/>
-                <w:sz w:val="21"/>
-                <w:szCs w:val="21"/>
-              </w:rPr>
-              <w:t>cleanup</w:t>
-            </w:r>
-            <w:proofErr w:type="spellEnd"/>
-          </w:p>
-        </w:tc>
-        <w:tc>
-          <w:tcPr>
-            <w:tcW w:w="1101" w:type="dxa"/>
-            <w:tcBorders>
-              <w:bottom w:val="dotted" w:sz="4" w:space="0" w:color="auto"/>
-            </w:tcBorders>
-          </w:tcPr>
-          <w:p>
-            <w:r>
-              <w:t>object</w:t>
-            </w:r>
-          </w:p>
-        </w:tc>
-        <w:tc>
-          <w:tcPr>
-            <w:tcW w:w="5954" w:type="dxa"/>
-            <w:tcBorders>
-              <w:bottom w:val="dotted" w:sz="4" w:space="0" w:color="auto"/>
-            </w:tcBorders>
-          </w:tcPr>
-          <w:p>
-            <w:pPr>
-              <w:autoSpaceDE w:val="0"/>
-              <w:autoSpaceDN w:val="0"/>
-              <w:adjustRightInd w:val="0"/>
-            </w:pPr>
-            <w:r>
-              <w:rPr>
-                <w:rFonts w:ascii="SegoeUI" w:hAnsi="SegoeUI" w:cs="SegoeUI"/>
-                <w:kern w:val="0"/>
-                <w:sz w:val="21"/>
-                <w:szCs w:val="21"/>
-              </w:rPr>
-              <w:t xml:space="preserve">Performs some </w:t>
-            </w:r>
-            <w:proofErr w:type="spellStart"/>
-            <w:r>
-              <w:rPr>
-                <w:rFonts w:ascii="SegoeUI" w:hAnsi="SegoeUI" w:cs="SegoeUI"/>
-                <w:kern w:val="0"/>
-                <w:sz w:val="21"/>
-                <w:szCs w:val="21"/>
-              </w:rPr>
-              <w:t>cleanup</w:t>
-            </w:r>
-            <w:proofErr w:type="spellEnd"/>
-            <w:r>
-              <w:rPr>
-                <w:rFonts w:ascii="SegoeUI" w:hAnsi="SegoeUI" w:cs="SegoeUI"/>
-                <w:kern w:val="0"/>
-                <w:sz w:val="21"/>
-                <w:szCs w:val="21"/>
-              </w:rPr>
-              <w:t xml:space="preserve"> algorithms like resolve of </w:t>
-            </w:r>
-            <w:r>
-              <w:rPr>
-                <w:rFonts w:ascii="SegoeUI" w:hAnsi="SegoeUI" w:cs="SegoeUI"/>
-                <w:kern w:val="0"/>
-                <w:sz w:val="21"/>
-                <w:szCs w:val="21"/>
-              </w:rPr>
-              <w:t>t</w:t>
-            </w:r>
-            <w:r>
-              <w:rPr>
-                <w:rFonts w:ascii="SegoeUI" w:hAnsi="SegoeUI" w:cs="SegoeUI"/>
-                <w:kern w:val="0"/>
-                <w:sz w:val="21"/>
-                <w:szCs w:val="21"/>
-              </w:rPr>
-              <w:t>ransforms,</w:t>
-            </w:r>
-            <w:r>
-              <w:rPr>
-                <w:rFonts w:ascii="SegoeUI" w:hAnsi="SegoeUI" w:cs="SegoeUI"/>
-                <w:kern w:val="0"/>
-                <w:sz w:val="21"/>
-                <w:szCs w:val="21"/>
-              </w:rPr>
-              <w:t xml:space="preserve"> </w:t>
-            </w:r>
-            <w:r>
-              <w:rPr>
-                <w:rFonts w:ascii="SegoeUI" w:hAnsi="SegoeUI" w:cs="SegoeUI"/>
-                <w:kern w:val="0"/>
-                <w:sz w:val="21"/>
-                <w:szCs w:val="21"/>
-              </w:rPr>
-              <w:t xml:space="preserve">element conversions, </w:t>
-            </w:r>
-            <w:proofErr w:type="spellStart"/>
-            <w:r>
-              <w:rPr>
-                <w:rFonts w:ascii="SegoeUI" w:hAnsi="SegoeUI" w:cs="SegoeUI"/>
-                <w:kern w:val="0"/>
-                <w:sz w:val="21"/>
-                <w:szCs w:val="21"/>
-              </w:rPr>
-              <w:t>centering</w:t>
-            </w:r>
-            <w:proofErr w:type="spellEnd"/>
-            <w:r>
-              <w:rPr>
-                <w:rFonts w:ascii="SegoeUI" w:hAnsi="SegoeUI" w:cs="SegoeUI"/>
-                <w:kern w:val="0"/>
-                <w:sz w:val="21"/>
-                <w:szCs w:val="21"/>
-              </w:rPr>
-              <w:t xml:space="preserve"> of </w:t>
-            </w:r>
-            <w:proofErr w:type="spellStart"/>
-            <w:r>
-              <w:rPr>
-                <w:rFonts w:ascii="SegoeUI" w:hAnsi="SegoeUI" w:cs="SegoeUI"/>
-                <w:kern w:val="0"/>
-                <w:sz w:val="21"/>
-                <w:szCs w:val="21"/>
-              </w:rPr>
-              <w:t>origo</w:t>
-            </w:r>
-            <w:proofErr w:type="spellEnd"/>
-            <w:r>
-              <w:rPr>
-                <w:rFonts w:ascii="SegoeUI" w:hAnsi="SegoeUI" w:cs="SegoeUI"/>
-                <w:kern w:val="0"/>
-                <w:sz w:val="21"/>
-                <w:szCs w:val="21"/>
-              </w:rPr>
-              <w:t xml:space="preserve"> layer, etc.</w:t>
-            </w:r>
-          </w:p>
-        </w:tc>
-      </w:tr>
-      <w:tr>
-        <w:tc>
-          <w:tcPr>
-            <w:tcW w:w="3005" w:type="dxa"/>
-            <w:tcBorders>
-              <w:top w:val="dotted" w:sz="4" w:space="0" w:color="auto"/>
-              <w:bottom w:val="dotted" w:sz="4" w:space="0" w:color="auto"/>
-            </w:tcBorders>
-          </w:tcPr>
-          <w:p>
-            <w:pPr>
-              <w:pStyle w:val="ListParagraph"/>
-              <w:numPr>
-                <w:ilvl w:val="0"/>
-                <w:numId w:val="12"/>
-              </w:numPr>
-            </w:pPr>
-            <w:r>
-              <w:rPr>
-                <w:rFonts w:ascii="SegoeUI" w:hAnsi="SegoeUI" w:cs="SegoeUI"/>
-                <w:sz w:val="21"/>
-                <w:szCs w:val="21"/>
-              </w:rPr>
-              <w:t>enabled</w:t>
-            </w:r>
-          </w:p>
-        </w:tc>
-        <w:tc>
-          <w:tcPr>
-            <w:tcW w:w="1101" w:type="dxa"/>
-            <w:tcBorders>
-              <w:top w:val="dotted" w:sz="4" w:space="0" w:color="auto"/>
-              <w:bottom w:val="dotted" w:sz="4" w:space="0" w:color="auto"/>
-            </w:tcBorders>
-          </w:tcPr>
-          <w:p>
-            <w:r>
-              <w:t>Boolean</w:t>
-            </w:r>
-          </w:p>
-        </w:tc>
-        <w:tc>
-          <w:tcPr>
-            <w:tcW w:w="5954" w:type="dxa"/>
-            <w:tcBorders>
-              <w:top w:val="dotted" w:sz="4" w:space="0" w:color="auto"/>
-              <w:bottom w:val="dotted" w:sz="4" w:space="0" w:color="auto"/>
-            </w:tcBorders>
-          </w:tcPr>
-          <w:p>
-            <w:r>
-              <w:rPr>
-                <w:rFonts w:ascii="SegoeUI" w:hAnsi="SegoeUI" w:cs="SegoeUI"/>
-                <w:kern w:val="0"/>
-                <w:sz w:val="21"/>
-                <w:szCs w:val="21"/>
-              </w:rPr>
-              <w:t xml:space="preserve">Enables the </w:t>
-            </w:r>
-            <w:proofErr w:type="spellStart"/>
-            <w:r>
-              <w:rPr>
-                <w:rFonts w:ascii="SegoeUI" w:hAnsi="SegoeUI" w:cs="SegoeUI"/>
-                <w:kern w:val="0"/>
-                <w:sz w:val="21"/>
-                <w:szCs w:val="21"/>
-              </w:rPr>
-              <w:t>cleanup</w:t>
-            </w:r>
-            <w:proofErr w:type="spellEnd"/>
-            <w:r>
-              <w:rPr>
-                <w:rFonts w:ascii="SegoeUI" w:hAnsi="SegoeUI" w:cs="SegoeUI"/>
-                <w:kern w:val="0"/>
-                <w:sz w:val="21"/>
-                <w:szCs w:val="21"/>
-              </w:rPr>
-              <w:t xml:space="preserve"> algorithms overall</w:t>
-            </w:r>
-          </w:p>
-        </w:tc>
-      </w:tr>
-      <w:tr>
-        <w:tc>
-          <w:tcPr>
-            <w:tcW w:w="3005" w:type="dxa"/>
-            <w:tcBorders>
-              <w:top w:val="dotted" w:sz="4" w:space="0" w:color="auto"/>
-              <w:bottom w:val="dotted" w:sz="4" w:space="0" w:color="auto"/>
-            </w:tcBorders>
-          </w:tcPr>
-          <w:p>
-            <w:pPr>
-              <w:pStyle w:val="ListParagraph"/>
-              <w:numPr>
-                <w:ilvl w:val="0"/>
-                <w:numId w:val="12"/>
-              </w:numPr>
-            </w:pPr>
-            <w:proofErr w:type="spellStart"/>
-            <w:r>
-              <w:rPr>
-                <w:rFonts w:ascii="SegoeUI" w:hAnsi="SegoeUI" w:cs="SegoeUI"/>
-                <w:sz w:val="21"/>
-                <w:szCs w:val="21"/>
-              </w:rPr>
-              <w:t>unitScaling</w:t>
-            </w:r>
-            <w:proofErr w:type="spellEnd"/>
-          </w:p>
-        </w:tc>
-        <w:tc>
-          <w:tcPr>
-            <w:tcW w:w="1101" w:type="dxa"/>
-            <w:tcBorders>
-              <w:top w:val="dotted" w:sz="4" w:space="0" w:color="auto"/>
-              <w:bottom w:val="dotted" w:sz="4" w:space="0" w:color="auto"/>
-            </w:tcBorders>
-          </w:tcPr>
-          <w:p>
-            <w:r>
-              <w:t>Object</w:t>
-            </w:r>
-          </w:p>
-        </w:tc>
-        <w:tc>
-          <w:tcPr>
-            <w:tcW w:w="5954" w:type="dxa"/>
-            <w:tcBorders>
-              <w:top w:val="dotted" w:sz="4" w:space="0" w:color="auto"/>
-              <w:bottom w:val="dotted" w:sz="4" w:space="0" w:color="auto"/>
-            </w:tcBorders>
-          </w:tcPr>
-          <w:p>
-            <w:r>
-              <w:rPr>
-                <w:rFonts w:ascii="SegoeUI" w:hAnsi="SegoeUI" w:cs="SegoeUI"/>
-                <w:kern w:val="0"/>
-                <w:sz w:val="21"/>
-                <w:szCs w:val="21"/>
-              </w:rPr>
-              <w:t>Contains properties for the unit scaling algorithm</w:t>
-            </w:r>
-          </w:p>
-        </w:tc>
-      </w:tr>
-      <w:tr>
-        <w:tc>
-          <w:tcPr>
-            <w:tcW w:w="3005" w:type="dxa"/>
-            <w:tcBorders>
-              <w:top w:val="dotted" w:sz="4" w:space="0" w:color="auto"/>
-              <w:bottom w:val="single" w:sz="4" w:space="0" w:color="auto"/>
-            </w:tcBorders>
-          </w:tcPr>
-          <w:p>
-            <w:pPr>
-              <w:pStyle w:val="ListParagraph"/>
-              <w:numPr>
-                <w:ilvl w:val="1"/>
-                <w:numId w:val="12"/>
-              </w:numPr>
-              <w:rPr>
-                <w:rFonts w:ascii="SegoeUI" w:hAnsi="SegoeUI" w:cs="SegoeUI"/>
-                <w:sz w:val="21"/>
-                <w:szCs w:val="21"/>
-              </w:rPr>
-            </w:pPr>
-            <w:r>
-              <w:rPr>
-                <w:rFonts w:ascii="SegoeUI" w:hAnsi="SegoeUI" w:cs="SegoeUI"/>
-                <w:sz w:val="21"/>
-                <w:szCs w:val="21"/>
-              </w:rPr>
-              <w:t>enabled</w:t>
-            </w:r>
-          </w:p>
-        </w:tc>
-        <w:tc>
-          <w:tcPr>
-            <w:tcW w:w="1101" w:type="dxa"/>
-            <w:tcBorders>
-              <w:top w:val="dotted" w:sz="4" w:space="0" w:color="auto"/>
-              <w:bottom w:val="single" w:sz="4" w:space="0" w:color="auto"/>
-            </w:tcBorders>
-          </w:tcPr>
-          <w:p>
-            <w:r>
-              <w:t>Boolean</w:t>
-            </w:r>
-          </w:p>
-        </w:tc>
-        <w:tc>
-          <w:tcPr>
-            <w:tcW w:w="5954" w:type="dxa"/>
-            <w:tcBorders>
-              <w:top w:val="dotted" w:sz="4" w:space="0" w:color="auto"/>
-              <w:bottom w:val="single" w:sz="4" w:space="0" w:color="auto"/>
-            </w:tcBorders>
-          </w:tcPr>
-          <w:p>
-            <w:pPr>
-              <w:autoSpaceDE w:val="0"/>
-              <w:autoSpaceDN w:val="0"/>
-              <w:adjustRightInd w:val="0"/>
-              <w:rPr>
-                <w:rFonts w:ascii="SegoeUI" w:hAnsi="SegoeUI" w:cs="SegoeUI"/>
-                <w:kern w:val="0"/>
-                <w:sz w:val="21"/>
-                <w:szCs w:val="21"/>
-              </w:rPr>
-            </w:pPr>
-            <w:r>
-              <w:rPr>
-                <w:rFonts w:ascii="SegoeUI" w:hAnsi="SegoeUI" w:cs="SegoeUI"/>
-                <w:kern w:val="0"/>
-                <w:sz w:val="21"/>
-                <w:szCs w:val="21"/>
-              </w:rPr>
-              <w:t>Enables unit scaling. The scaling factor is defined by the</w:t>
-            </w:r>
-          </w:p>
-          <w:p>
-            <w:pPr>
-              <w:autoSpaceDE w:val="0"/>
-              <w:autoSpaceDN w:val="0"/>
-              <w:adjustRightInd w:val="0"/>
-              <w:rPr>
-                <w:rFonts w:ascii="SegoeUI" w:hAnsi="SegoeUI" w:cs="SegoeUI"/>
-                <w:kern w:val="0"/>
-                <w:sz w:val="21"/>
-                <w:szCs w:val="21"/>
-              </w:rPr>
-            </w:pPr>
-            <w:r>
-              <w:rPr>
-                <w:rFonts w:ascii="SegoeUI" w:hAnsi="SegoeUI" w:cs="SegoeUI"/>
-                <w:kern w:val="0"/>
-                <w:sz w:val="21"/>
-                <w:szCs w:val="21"/>
-              </w:rPr>
-              <w:t>properties of the dimension layer (Dimension (</w:t>
-            </w:r>
-            <w:proofErr w:type="gramStart"/>
-            <w:r>
-              <w:rPr>
-                <w:rFonts w:ascii="SegoeUI" w:hAnsi="SegoeUI" w:cs="SegoeUI"/>
-                <w:kern w:val="0"/>
-                <w:sz w:val="21"/>
-                <w:szCs w:val="21"/>
-              </w:rPr>
-              <w:t>W,H</w:t>
-            </w:r>
-            <w:proofErr w:type="gramEnd"/>
-            <w:r>
-              <w:rPr>
-                <w:rFonts w:ascii="SegoeUI" w:hAnsi="SegoeUI" w:cs="SegoeUI"/>
-                <w:kern w:val="0"/>
-                <w:sz w:val="21"/>
-                <w:szCs w:val="21"/>
-              </w:rPr>
-              <w:t>), UoM</w:t>
-            </w:r>
-            <w:r>
-              <w:rPr>
-                <w:rFonts w:ascii="SegoeUI" w:hAnsi="SegoeUI" w:cs="SegoeUI"/>
-                <w:kern w:val="0"/>
-                <w:sz w:val="21"/>
-                <w:szCs w:val="21"/>
-              </w:rPr>
-              <w:t xml:space="preserve"> </w:t>
-            </w:r>
-            <w:r>
-              <w:rPr>
-                <w:rFonts w:ascii="SegoeUI" w:hAnsi="SegoeUI" w:cs="SegoeUI"/>
-                <w:kern w:val="0"/>
-                <w:sz w:val="21"/>
-                <w:szCs w:val="21"/>
-              </w:rPr>
-              <w:t>(mm), Value) and the width and height of the symbol layer.</w:t>
-            </w:r>
-          </w:p>
-        </w:tc>
-      </w:tr>
-      <w:tr>
-        <w:tc>
-          <w:tcPr>
-            <w:tcW w:w="3005" w:type="dxa"/>
-            <w:tcBorders>
-              <w:bottom w:val="dotted" w:sz="4" w:space="0" w:color="auto"/>
-            </w:tcBorders>
-          </w:tcPr>
-          <w:p>
-            <w:pPr>
-              <w:rPr>
-                <w:rFonts w:ascii="SegoeUI" w:hAnsi="SegoeUI" w:cs="SegoeUI"/>
-                <w:sz w:val="21"/>
-                <w:szCs w:val="21"/>
-              </w:rPr>
-            </w:pPr>
-            <w:proofErr w:type="spellStart"/>
-            <w:r>
-              <w:rPr>
-                <w:rFonts w:ascii="SegoeUI" w:hAnsi="SegoeUI" w:cs="SegoeUI"/>
-                <w:kern w:val="0"/>
-                <w:sz w:val="21"/>
-                <w:szCs w:val="21"/>
-              </w:rPr>
-              <w:t>layerGroups</w:t>
-            </w:r>
-            <w:proofErr w:type="spellEnd"/>
-          </w:p>
-        </w:tc>
-        <w:tc>
-          <w:tcPr>
-            <w:tcW w:w="1101" w:type="dxa"/>
-            <w:tcBorders>
-              <w:bottom w:val="dotted" w:sz="4" w:space="0" w:color="auto"/>
-            </w:tcBorders>
-          </w:tcPr>
-          <w:p>
-            <w:r>
-              <w:t>Object</w:t>
-            </w:r>
-          </w:p>
-        </w:tc>
-        <w:tc>
-          <w:tcPr>
-            <w:tcW w:w="5954" w:type="dxa"/>
-            <w:tcBorders>
-              <w:bottom w:val="dotted" w:sz="4" w:space="0" w:color="auto"/>
-            </w:tcBorders>
-          </w:tcPr>
-          <w:p>
-            <w:pPr>
-              <w:autoSpaceDE w:val="0"/>
-              <w:autoSpaceDN w:val="0"/>
-              <w:adjustRightInd w:val="0"/>
-              <w:rPr>
-                <w:rFonts w:ascii="SegoeUI" w:hAnsi="SegoeUI" w:cs="SegoeUI"/>
-                <w:kern w:val="0"/>
-                <w:sz w:val="21"/>
-                <w:szCs w:val="21"/>
-              </w:rPr>
-            </w:pPr>
-            <w:r>
-              <w:rPr>
-                <w:rFonts w:ascii="SegoeUI" w:hAnsi="SegoeUI" w:cs="SegoeUI"/>
-                <w:kern w:val="0"/>
-                <w:sz w:val="21"/>
-                <w:szCs w:val="21"/>
-              </w:rPr>
-              <w:t xml:space="preserve">Contains one or several </w:t>
-            </w:r>
-            <w:proofErr w:type="spellStart"/>
-            <w:r>
-              <w:rPr>
-                <w:rFonts w:ascii="SegoeUI" w:hAnsi="SegoeUI" w:cs="SegoeUI"/>
-                <w:kern w:val="0"/>
-                <w:sz w:val="21"/>
-                <w:szCs w:val="21"/>
-              </w:rPr>
-              <w:t>layerGroups</w:t>
-            </w:r>
-            <w:proofErr w:type="spellEnd"/>
-            <w:r>
-              <w:rPr>
-                <w:rFonts w:ascii="SegoeUI" w:hAnsi="SegoeUI" w:cs="SegoeUI"/>
-                <w:kern w:val="0"/>
-                <w:sz w:val="21"/>
-                <w:szCs w:val="21"/>
-              </w:rPr>
-              <w:t xml:space="preserve">. Each </w:t>
-            </w:r>
-            <w:proofErr w:type="spellStart"/>
-            <w:r>
-              <w:rPr>
-                <w:rFonts w:ascii="SegoeUI" w:hAnsi="SegoeUI" w:cs="SegoeUI"/>
-                <w:kern w:val="0"/>
-                <w:sz w:val="21"/>
-                <w:szCs w:val="21"/>
-              </w:rPr>
-              <w:t>layerGroup</w:t>
-            </w:r>
-            <w:proofErr w:type="spellEnd"/>
-            <w:r>
-              <w:rPr>
-                <w:rFonts w:ascii="SegoeUI" w:hAnsi="SegoeUI" w:cs="SegoeUI"/>
-                <w:kern w:val="0"/>
-                <w:sz w:val="21"/>
-                <w:szCs w:val="21"/>
-              </w:rPr>
-              <w:t xml:space="preserve"> can have</w:t>
-            </w:r>
-            <w:r>
-              <w:rPr>
-                <w:rFonts w:ascii="SegoeUI" w:hAnsi="SegoeUI" w:cs="SegoeUI"/>
-                <w:kern w:val="0"/>
-                <w:sz w:val="21"/>
-                <w:szCs w:val="21"/>
-              </w:rPr>
-              <w:t xml:space="preserve"> </w:t>
-            </w:r>
-            <w:r>
-              <w:rPr>
-                <w:rFonts w:ascii="SegoeUI" w:hAnsi="SegoeUI" w:cs="SegoeUI"/>
-                <w:kern w:val="0"/>
-                <w:sz w:val="21"/>
-                <w:szCs w:val="21"/>
-              </w:rPr>
-              <w:t xml:space="preserve">its own </w:t>
-            </w:r>
-            <w:proofErr w:type="spellStart"/>
-            <w:r>
-              <w:rPr>
-                <w:rFonts w:ascii="SegoeUI-Italic" w:hAnsi="SegoeUI-Italic" w:cs="SegoeUI-Italic"/>
-                <w:i/>
-                <w:iCs/>
-                <w:kern w:val="0"/>
-                <w:sz w:val="21"/>
-                <w:szCs w:val="21"/>
-              </w:rPr>
-              <w:t>enabledLayers</w:t>
-            </w:r>
-            <w:proofErr w:type="spellEnd"/>
-            <w:r>
-              <w:rPr>
-                <w:rFonts w:ascii="SegoeUI-Italic" w:hAnsi="SegoeUI-Italic" w:cs="SegoeUI-Italic"/>
-                <w:i/>
-                <w:iCs/>
-                <w:kern w:val="0"/>
-                <w:sz w:val="21"/>
-                <w:szCs w:val="21"/>
-              </w:rPr>
-              <w:t xml:space="preserve"> </w:t>
-            </w:r>
-            <w:r>
-              <w:rPr>
-                <w:rFonts w:ascii="SegoeUI" w:hAnsi="SegoeUI" w:cs="SegoeUI"/>
-                <w:kern w:val="0"/>
-                <w:sz w:val="21"/>
-                <w:szCs w:val="21"/>
-              </w:rPr>
-              <w:t xml:space="preserve">such that </w:t>
-            </w:r>
-            <w:proofErr w:type="spellStart"/>
-            <w:r>
-              <w:rPr>
-                <w:rFonts w:ascii="SegoeUI" w:hAnsi="SegoeUI" w:cs="SegoeUI"/>
-                <w:kern w:val="0"/>
-                <w:sz w:val="21"/>
-                <w:szCs w:val="21"/>
-              </w:rPr>
-              <w:t>svg</w:t>
-            </w:r>
-            <w:proofErr w:type="spellEnd"/>
-            <w:r>
-              <w:rPr>
-                <w:rFonts w:ascii="SegoeUI" w:hAnsi="SegoeUI" w:cs="SegoeUI"/>
-                <w:kern w:val="0"/>
-                <w:sz w:val="21"/>
-                <w:szCs w:val="21"/>
-              </w:rPr>
-              <w:t xml:space="preserve"> files are generated with</w:t>
-            </w:r>
-            <w:r>
-              <w:rPr>
-                <w:rFonts w:ascii="SegoeUI" w:hAnsi="SegoeUI" w:cs="SegoeUI"/>
-                <w:kern w:val="0"/>
-                <w:sz w:val="21"/>
-                <w:szCs w:val="21"/>
-              </w:rPr>
-              <w:t xml:space="preserve"> </w:t>
-            </w:r>
-            <w:r>
-              <w:rPr>
-                <w:rFonts w:ascii="SegoeUI" w:hAnsi="SegoeUI" w:cs="SegoeUI"/>
-                <w:kern w:val="0"/>
-                <w:sz w:val="21"/>
-                <w:szCs w:val="21"/>
-              </w:rPr>
-              <w:t xml:space="preserve">different combinations of enabled layers. In detail a </w:t>
-            </w:r>
-            <w:proofErr w:type="spellStart"/>
-            <w:r>
-              <w:rPr>
-                <w:rFonts w:ascii="SegoeUI" w:hAnsi="SegoeUI" w:cs="SegoeUI"/>
-                <w:kern w:val="0"/>
-                <w:sz w:val="21"/>
-                <w:szCs w:val="21"/>
-              </w:rPr>
-              <w:t>layerGroup</w:t>
-            </w:r>
-            <w:proofErr w:type="spellEnd"/>
-            <w:r>
-              <w:rPr>
-                <w:rFonts w:ascii="SegoeUI" w:hAnsi="SegoeUI" w:cs="SegoeUI"/>
-                <w:kern w:val="0"/>
-                <w:sz w:val="21"/>
-                <w:szCs w:val="21"/>
-              </w:rPr>
-              <w:t xml:space="preserve"> </w:t>
-            </w:r>
-            <w:r>
-              <w:rPr>
-                <w:rFonts w:ascii="SegoeUI" w:hAnsi="SegoeUI" w:cs="SegoeUI"/>
-                <w:kern w:val="0"/>
-                <w:sz w:val="21"/>
-                <w:szCs w:val="21"/>
-              </w:rPr>
-              <w:t>is an object itself and can have following properties:</w:t>
-            </w:r>
-          </w:p>
-        </w:tc>
-      </w:tr>
-      <w:tr>
-        <w:tc>
-          <w:tcPr>
-            <w:tcW w:w="3005" w:type="dxa"/>
-            <w:tcBorders>
-              <w:top w:val="dotted" w:sz="4" w:space="0" w:color="auto"/>
-              <w:bottom w:val="dotted" w:sz="4" w:space="0" w:color="auto"/>
-            </w:tcBorders>
-          </w:tcPr>
-          <w:p>
-            <w:pPr>
-              <w:pStyle w:val="ListParagraph"/>
-              <w:numPr>
-                <w:ilvl w:val="0"/>
-                <w:numId w:val="12"/>
-              </w:numPr>
-              <w:rPr>
-                <w:rFonts w:ascii="SegoeUI" w:hAnsi="SegoeUI" w:cs="SegoeUI"/>
-                <w:sz w:val="21"/>
-                <w:szCs w:val="21"/>
-              </w:rPr>
-            </w:pPr>
-            <w:proofErr w:type="spellStart"/>
-            <w:r>
-              <w:rPr>
-                <w:rFonts w:ascii="SegoeUI" w:hAnsi="SegoeUI" w:cs="SegoeUI"/>
-                <w:sz w:val="21"/>
-                <w:szCs w:val="21"/>
-              </w:rPr>
-              <w:t>filenamePostfix</w:t>
-            </w:r>
-            <w:proofErr w:type="spellEnd"/>
-          </w:p>
-        </w:tc>
-        <w:tc>
-          <w:tcPr>
-            <w:tcW w:w="1101" w:type="dxa"/>
-            <w:tcBorders>
-              <w:top w:val="dotted" w:sz="4" w:space="0" w:color="auto"/>
-              <w:bottom w:val="dotted" w:sz="4" w:space="0" w:color="auto"/>
-            </w:tcBorders>
-          </w:tcPr>
-          <w:p>
-            <w:r>
-              <w:t>String</w:t>
-            </w:r>
-          </w:p>
-        </w:tc>
-        <w:tc>
-          <w:tcPr>
-            <w:tcW w:w="5954" w:type="dxa"/>
-            <w:tcBorders>
-              <w:top w:val="dotted" w:sz="4" w:space="0" w:color="auto"/>
-              <w:bottom w:val="dotted" w:sz="4" w:space="0" w:color="auto"/>
-            </w:tcBorders>
-          </w:tcPr>
-          <w:p>
-            <w:pPr>
-              <w:autoSpaceDE w:val="0"/>
-              <w:autoSpaceDN w:val="0"/>
-              <w:adjustRightInd w:val="0"/>
-              <w:rPr>
-                <w:rFonts w:ascii="SegoeUI" w:hAnsi="SegoeUI" w:cs="SegoeUI"/>
-                <w:kern w:val="0"/>
-                <w:sz w:val="21"/>
-                <w:szCs w:val="21"/>
-              </w:rPr>
-            </w:pPr>
-            <w:r>
-              <w:rPr>
-                <w:rFonts w:ascii="SegoeUI" w:hAnsi="SegoeUI" w:cs="SegoeUI"/>
-                <w:color w:val="000000"/>
-                <w:kern w:val="0"/>
-                <w:sz w:val="21"/>
-                <w:szCs w:val="21"/>
-              </w:rPr>
-              <w:t xml:space="preserve">Overrides the last part of the filename. </w:t>
-            </w:r>
-            <w:r>
-              <w:rPr>
-                <w:rFonts w:ascii="SegoeUI" w:hAnsi="SegoeUI" w:cs="SegoeUI"/>
-                <w:kern w:val="0"/>
-                <w:sz w:val="21"/>
-                <w:szCs w:val="21"/>
-              </w:rPr>
-              <w:t xml:space="preserve">(Ref: </w:t>
-            </w:r>
-            <w:r>
-              <w:rPr>
-                <w:rFonts w:ascii="SegoeUI" w:hAnsi="SegoeUI" w:cs="SegoeUI"/>
-                <w:kern w:val="0"/>
-                <w:sz w:val="21"/>
-                <w:szCs w:val="21"/>
-              </w:rPr>
-              <w:fldChar w:fldCharType="begin"/>
-            </w:r>
-            <w:r>
-              <w:rPr>
-                <w:rFonts w:ascii="SegoeUI" w:hAnsi="SegoeUI" w:cs="SegoeUI"/>
-                <w:kern w:val="0"/>
-                <w:sz w:val="21"/>
-                <w:szCs w:val="21"/>
-              </w:rPr>
-              <w:instrText xml:space="preserve"> REF _Ref133925157 \h </w:instrText>
-            </w:r>
-            <w:r>
-              <w:rPr>
-                <w:rFonts w:ascii="SegoeUI" w:hAnsi="SegoeUI" w:cs="SegoeUI"/>
-                <w:kern w:val="0"/>
-                <w:sz w:val="21"/>
-                <w:szCs w:val="21"/>
-              </w:rPr>
-            </w:r>
-            <w:r>
-              <w:rPr>
-                <w:rFonts w:ascii="SegoeUI" w:hAnsi="SegoeUI" w:cs="SegoeUI"/>
-                <w:kern w:val="0"/>
-                <w:sz w:val="21"/>
-                <w:szCs w:val="21"/>
-              </w:rPr>
-              <w:fldChar w:fldCharType="separate"/>
-            </w:r>
-            <w:r>
-              <w:t>SVG Filename</w:t>
-            </w:r>
-            <w:r>
-              <w:rPr>
-                <w:rFonts w:ascii="SegoeUI" w:hAnsi="SegoeUI" w:cs="SegoeUI"/>
-                <w:kern w:val="0"/>
-                <w:sz w:val="21"/>
-                <w:szCs w:val="21"/>
-              </w:rPr>
-              <w:fldChar w:fldCharType="end"/>
-            </w:r>
-            <w:r>
-              <w:rPr>
-                <w:rFonts w:ascii="SegoeUI" w:hAnsi="SegoeUI" w:cs="SegoeUI"/>
-                <w:kern w:val="0"/>
-                <w:sz w:val="21"/>
-                <w:szCs w:val="21"/>
-              </w:rPr>
-              <w:t>)</w:t>
-            </w:r>
-          </w:p>
-        </w:tc>
-      </w:tr>
-      <w:tr>
-        <w:tc>
-          <w:tcPr>
-            <w:tcW w:w="3005" w:type="dxa"/>
-            <w:tcBorders>
-              <w:top w:val="dotted" w:sz="4" w:space="0" w:color="auto"/>
-              <w:bottom w:val="dotted" w:sz="4" w:space="0" w:color="auto"/>
-            </w:tcBorders>
-          </w:tcPr>
-          <w:p>
-            <w:pPr>
-              <w:pStyle w:val="ListParagraph"/>
-              <w:numPr>
-                <w:ilvl w:val="0"/>
-                <w:numId w:val="12"/>
-              </w:numPr>
-              <w:rPr>
-                <w:rFonts w:ascii="SegoeUI" w:hAnsi="SegoeUI" w:cs="SegoeUI"/>
-                <w:sz w:val="21"/>
-                <w:szCs w:val="21"/>
-              </w:rPr>
-            </w:pPr>
-            <w:proofErr w:type="spellStart"/>
-            <w:r>
-              <w:rPr>
-                <w:rFonts w:ascii="SegoeUI" w:hAnsi="SegoeUI" w:cs="SegoeUI"/>
-                <w:sz w:val="21"/>
-                <w:szCs w:val="21"/>
-              </w:rPr>
-              <w:t>exportPath</w:t>
-            </w:r>
-            <w:proofErr w:type="spellEnd"/>
-          </w:p>
-        </w:tc>
-        <w:tc>
-          <w:tcPr>
-            <w:tcW w:w="1101" w:type="dxa"/>
-            <w:tcBorders>
-              <w:top w:val="dotted" w:sz="4" w:space="0" w:color="auto"/>
-              <w:bottom w:val="dotted" w:sz="4" w:space="0" w:color="auto"/>
-            </w:tcBorders>
-          </w:tcPr>
-          <w:p>
-            <w:r>
-              <w:t>String</w:t>
-            </w:r>
-          </w:p>
-        </w:tc>
-        <w:tc>
-          <w:tcPr>
-            <w:tcW w:w="5954" w:type="dxa"/>
-            <w:tcBorders>
-              <w:top w:val="dotted" w:sz="4" w:space="0" w:color="auto"/>
-              <w:bottom w:val="dotted" w:sz="4" w:space="0" w:color="auto"/>
-            </w:tcBorders>
-          </w:tcPr>
-          <w:p>
-            <w:pPr>
-              <w:autoSpaceDE w:val="0"/>
-              <w:autoSpaceDN w:val="0"/>
-              <w:adjustRightInd w:val="0"/>
-              <w:rPr>
-                <w:rFonts w:ascii="SegoeUI" w:hAnsi="SegoeUI" w:cs="SegoeUI"/>
-                <w:color w:val="000000"/>
-                <w:kern w:val="0"/>
-                <w:sz w:val="21"/>
-                <w:szCs w:val="21"/>
-              </w:rPr>
-            </w:pPr>
-            <w:r>
-              <w:rPr>
-                <w:rFonts w:ascii="SegoeUI" w:hAnsi="SegoeUI" w:cs="SegoeUI"/>
-                <w:kern w:val="0"/>
-                <w:sz w:val="21"/>
-                <w:szCs w:val="21"/>
-              </w:rPr>
-              <w:t xml:space="preserve">By </w:t>
-            </w:r>
-            <w:proofErr w:type="gramStart"/>
-            <w:r>
-              <w:rPr>
-                <w:rFonts w:ascii="SegoeUI" w:hAnsi="SegoeUI" w:cs="SegoeUI"/>
-                <w:kern w:val="0"/>
-                <w:sz w:val="21"/>
-                <w:szCs w:val="21"/>
-              </w:rPr>
-              <w:t>default</w:t>
-            </w:r>
-            <w:proofErr w:type="gramEnd"/>
-            <w:r>
-              <w:rPr>
-                <w:rFonts w:ascii="SegoeUI" w:hAnsi="SegoeUI" w:cs="SegoeUI"/>
-                <w:kern w:val="0"/>
-                <w:sz w:val="21"/>
-                <w:szCs w:val="21"/>
-              </w:rPr>
-              <w:t xml:space="preserve"> </w:t>
-            </w:r>
-            <w:proofErr w:type="spellStart"/>
-            <w:r>
-              <w:rPr>
-                <w:rFonts w:ascii="SegoeUI" w:hAnsi="SegoeUI" w:cs="SegoeUI"/>
-                <w:kern w:val="0"/>
-                <w:sz w:val="21"/>
-                <w:szCs w:val="21"/>
-              </w:rPr>
-              <w:t>svg</w:t>
-            </w:r>
-            <w:proofErr w:type="spellEnd"/>
-            <w:r>
-              <w:rPr>
-                <w:rFonts w:ascii="SegoeUI" w:hAnsi="SegoeUI" w:cs="SegoeUI"/>
-                <w:kern w:val="0"/>
-                <w:sz w:val="21"/>
-                <w:szCs w:val="21"/>
-              </w:rPr>
-              <w:t xml:space="preserve"> files are exported to the folder containing the</w:t>
-            </w:r>
-            <w:r>
-              <w:rPr>
-                <w:rFonts w:ascii="SegoeUI" w:hAnsi="SegoeUI" w:cs="SegoeUI"/>
-                <w:kern w:val="0"/>
-                <w:sz w:val="21"/>
-                <w:szCs w:val="21"/>
-              </w:rPr>
-              <w:t xml:space="preserve"> </w:t>
-            </w:r>
-            <w:r>
-              <w:rPr>
-                <w:rFonts w:ascii="SegoeUI" w:hAnsi="SegoeUI" w:cs="SegoeUI"/>
-                <w:kern w:val="0"/>
-                <w:sz w:val="21"/>
-                <w:szCs w:val="21"/>
-              </w:rPr>
-              <w:t xml:space="preserve">opened </w:t>
-            </w:r>
-            <w:proofErr w:type="spellStart"/>
-            <w:r>
-              <w:rPr>
-                <w:rFonts w:ascii="SegoeUI" w:hAnsi="SegoeUI" w:cs="SegoeUI"/>
-                <w:kern w:val="0"/>
-                <w:sz w:val="21"/>
-                <w:szCs w:val="21"/>
-              </w:rPr>
-              <w:t>drawio</w:t>
-            </w:r>
-            <w:proofErr w:type="spellEnd"/>
-            <w:r>
-              <w:rPr>
-                <w:rFonts w:ascii="SegoeUI" w:hAnsi="SegoeUI" w:cs="SegoeUI"/>
-                <w:kern w:val="0"/>
-                <w:sz w:val="21"/>
-                <w:szCs w:val="21"/>
-              </w:rPr>
-              <w:t xml:space="preserve"> file. This </w:t>
-            </w:r>
-            <w:proofErr w:type="spellStart"/>
-            <w:r>
-              <w:rPr>
-                <w:rFonts w:ascii="SegoeUI-Italic" w:hAnsi="SegoeUI-Italic" w:cs="SegoeUI-Italic"/>
-                <w:i/>
-                <w:iCs/>
-                <w:kern w:val="0"/>
-                <w:sz w:val="21"/>
-                <w:szCs w:val="21"/>
-              </w:rPr>
-              <w:t>exportPath</w:t>
-            </w:r>
-            <w:proofErr w:type="spellEnd"/>
-            <w:r>
-              <w:rPr>
-                <w:rFonts w:ascii="SegoeUI-Italic" w:hAnsi="SegoeUI-Italic" w:cs="SegoeUI-Italic"/>
-                <w:i/>
-                <w:iCs/>
-                <w:kern w:val="0"/>
-                <w:sz w:val="21"/>
-                <w:szCs w:val="21"/>
-              </w:rPr>
-              <w:t xml:space="preserve"> </w:t>
-            </w:r>
-            <w:r>
-              <w:rPr>
-                <w:rFonts w:ascii="SegoeUI" w:hAnsi="SegoeUI" w:cs="SegoeUI"/>
-                <w:kern w:val="0"/>
-                <w:sz w:val="21"/>
-                <w:szCs w:val="21"/>
-              </w:rPr>
-              <w:t>overrides or changes the</w:t>
-            </w:r>
-            <w:r>
-              <w:rPr>
-                <w:rFonts w:ascii="SegoeUI" w:hAnsi="SegoeUI" w:cs="SegoeUI"/>
-                <w:kern w:val="0"/>
-                <w:sz w:val="21"/>
-                <w:szCs w:val="21"/>
-              </w:rPr>
-              <w:t xml:space="preserve"> </w:t>
-            </w:r>
-            <w:r>
-              <w:rPr>
-                <w:rFonts w:ascii="SegoeUI" w:hAnsi="SegoeUI" w:cs="SegoeUI"/>
-                <w:kern w:val="0"/>
-                <w:sz w:val="21"/>
-                <w:szCs w:val="21"/>
-              </w:rPr>
-              <w:t xml:space="preserve">default export path. It can be an </w:t>
-            </w:r>
-            <w:r>
-              <w:rPr>
-                <w:rFonts w:ascii="SegoeUI-Bold" w:hAnsi="SegoeUI-Bold" w:cs="SegoeUI-Bold"/>
-                <w:b/>
-                <w:bCs/>
-                <w:kern w:val="0"/>
-                <w:sz w:val="21"/>
-                <w:szCs w:val="21"/>
-              </w:rPr>
-              <w:t xml:space="preserve">absolute </w:t>
-            </w:r>
-            <w:r>
-              <w:rPr>
-                <w:rFonts w:ascii="SegoeUI" w:hAnsi="SegoeUI" w:cs="SegoeUI"/>
-                <w:kern w:val="0"/>
-                <w:sz w:val="21"/>
-                <w:szCs w:val="21"/>
-              </w:rPr>
-              <w:t>path which</w:t>
-            </w:r>
-            <w:r>
-              <w:rPr>
-                <w:rFonts w:ascii="SegoeUI" w:hAnsi="SegoeUI" w:cs="SegoeUI"/>
-                <w:kern w:val="0"/>
-                <w:sz w:val="21"/>
-                <w:szCs w:val="21"/>
-              </w:rPr>
-              <w:t xml:space="preserve"> </w:t>
-            </w:r>
-            <w:r>
-              <w:rPr>
-                <w:rFonts w:ascii="SegoeUI" w:hAnsi="SegoeUI" w:cs="SegoeUI"/>
-                <w:kern w:val="0"/>
-                <w:sz w:val="21"/>
-                <w:szCs w:val="21"/>
-              </w:rPr>
-              <w:t>completely overrides the default path. Or it can be a path</w:t>
-            </w:r>
-            <w:r>
-              <w:rPr>
-                <w:rFonts w:ascii="SegoeUI" w:hAnsi="SegoeUI" w:cs="SegoeUI"/>
-                <w:kern w:val="0"/>
-                <w:sz w:val="21"/>
-                <w:szCs w:val="21"/>
-              </w:rPr>
-              <w:t xml:space="preserve"> </w:t>
-            </w:r>
-            <w:r>
-              <w:rPr>
-                <w:rFonts w:ascii="SegoeUI-Bold" w:hAnsi="SegoeUI-Bold" w:cs="SegoeUI-Bold"/>
-                <w:b/>
-                <w:bCs/>
-                <w:kern w:val="0"/>
-                <w:sz w:val="21"/>
-                <w:szCs w:val="21"/>
-              </w:rPr>
-              <w:t xml:space="preserve">relative </w:t>
-            </w:r>
-            <w:r>
-              <w:rPr>
-                <w:rFonts w:ascii="SegoeUI" w:hAnsi="SegoeUI" w:cs="SegoeUI"/>
-                <w:kern w:val="0"/>
-                <w:sz w:val="21"/>
-                <w:szCs w:val="21"/>
-              </w:rPr>
-              <w:t>to the default path.</w:t>
-            </w:r>
-          </w:p>
-        </w:tc>
-      </w:tr>
-      <w:tr>
-        <w:tc>
-          <w:tcPr>
-            <w:tcW w:w="3005" w:type="dxa"/>
-            <w:tcBorders>
-              <w:top w:val="dotted" w:sz="4" w:space="0" w:color="auto"/>
-              <w:bottom w:val="dotted" w:sz="4" w:space="0" w:color="auto"/>
-            </w:tcBorders>
-          </w:tcPr>
-          <w:p>
-            <w:pPr>
-              <w:pStyle w:val="ListParagraph"/>
-              <w:numPr>
-                <w:ilvl w:val="0"/>
-                <w:numId w:val="12"/>
-              </w:numPr>
-              <w:rPr>
-                <w:rFonts w:ascii="SegoeUI" w:hAnsi="SegoeUI" w:cs="SegoeUI"/>
-                <w:sz w:val="21"/>
-                <w:szCs w:val="21"/>
-              </w:rPr>
-            </w:pPr>
-            <w:proofErr w:type="spellStart"/>
-            <w:r>
-              <w:rPr>
-                <w:rFonts w:ascii="SegoeUI" w:hAnsi="SegoeUI" w:cs="SegoeUI"/>
-                <w:sz w:val="21"/>
-                <w:szCs w:val="21"/>
-              </w:rPr>
-              <w:t>exportPerOptionLayer</w:t>
-            </w:r>
-            <w:proofErr w:type="spellEnd"/>
-          </w:p>
-        </w:tc>
-        <w:tc>
-          <w:tcPr>
-            <w:tcW w:w="1101" w:type="dxa"/>
-            <w:tcBorders>
-              <w:top w:val="dotted" w:sz="4" w:space="0" w:color="auto"/>
-              <w:bottom w:val="dotted" w:sz="4" w:space="0" w:color="auto"/>
-            </w:tcBorders>
-          </w:tcPr>
-          <w:p>
-            <w:r>
-              <w:t>Boolean</w:t>
-            </w:r>
-          </w:p>
-        </w:tc>
-        <w:tc>
-          <w:tcPr>
-            <w:tcW w:w="5954" w:type="dxa"/>
-            <w:tcBorders>
-              <w:top w:val="dotted" w:sz="4" w:space="0" w:color="auto"/>
-              <w:bottom w:val="dotted" w:sz="4" w:space="0" w:color="auto"/>
-            </w:tcBorders>
-          </w:tcPr>
-          <w:p>
-            <w:pPr>
-              <w:autoSpaceDE w:val="0"/>
-              <w:autoSpaceDN w:val="0"/>
-              <w:adjustRightInd w:val="0"/>
-              <w:rPr>
-                <w:rFonts w:ascii="SegoeUI" w:hAnsi="SegoeUI" w:cs="SegoeUI"/>
-                <w:kern w:val="0"/>
-                <w:sz w:val="21"/>
-                <w:szCs w:val="21"/>
-              </w:rPr>
-            </w:pPr>
-            <w:r>
-              <w:rPr>
-                <w:rFonts w:ascii="SegoeUI" w:hAnsi="SegoeUI" w:cs="SegoeUI"/>
-                <w:kern w:val="0"/>
-                <w:sz w:val="21"/>
-                <w:szCs w:val="21"/>
-              </w:rPr>
-              <w:t xml:space="preserve">If enabled a </w:t>
-            </w:r>
-            <w:proofErr w:type="spellStart"/>
-            <w:r>
-              <w:rPr>
-                <w:rFonts w:ascii="SegoeUI" w:hAnsi="SegoeUI" w:cs="SegoeUI"/>
-                <w:kern w:val="0"/>
-                <w:sz w:val="21"/>
-                <w:szCs w:val="21"/>
-              </w:rPr>
-              <w:t>svg</w:t>
-            </w:r>
-            <w:proofErr w:type="spellEnd"/>
-            <w:r>
-              <w:rPr>
-                <w:rFonts w:ascii="SegoeUI" w:hAnsi="SegoeUI" w:cs="SegoeUI"/>
-                <w:kern w:val="0"/>
-                <w:sz w:val="21"/>
-                <w:szCs w:val="21"/>
-              </w:rPr>
-              <w:t xml:space="preserve"> file is exported for each option layer. Option layers are defined by starting with Option. For each option layer a </w:t>
-            </w:r>
-            <w:proofErr w:type="spellStart"/>
-            <w:r>
-              <w:rPr>
-                <w:rFonts w:ascii="SegoeUI" w:hAnsi="SegoeUI" w:cs="SegoeUI"/>
-                <w:kern w:val="0"/>
-                <w:sz w:val="21"/>
-                <w:szCs w:val="21"/>
-              </w:rPr>
-              <w:t>svg</w:t>
-            </w:r>
-            <w:proofErr w:type="spellEnd"/>
-            <w:r>
-              <w:rPr>
-                <w:rFonts w:ascii="SegoeUI" w:hAnsi="SegoeUI" w:cs="SegoeUI"/>
-                <w:kern w:val="0"/>
-                <w:sz w:val="21"/>
-                <w:szCs w:val="21"/>
-              </w:rPr>
-              <w:t xml:space="preserve"> file will be exported by enabling the option layer and the </w:t>
-            </w:r>
-            <w:proofErr w:type="spellStart"/>
-            <w:r>
-              <w:rPr>
-                <w:rFonts w:ascii="SegoeUI" w:hAnsi="SegoeUI" w:cs="SegoeUI"/>
-                <w:kern w:val="0"/>
-                <w:sz w:val="21"/>
-                <w:szCs w:val="21"/>
-              </w:rPr>
-              <w:t>enabledLayers</w:t>
-            </w:r>
-            <w:proofErr w:type="spellEnd"/>
-            <w:r>
-              <w:rPr>
-                <w:rFonts w:ascii="SegoeUI" w:hAnsi="SegoeUI" w:cs="SegoeUI"/>
-                <w:kern w:val="0"/>
-                <w:sz w:val="21"/>
-                <w:szCs w:val="21"/>
-              </w:rPr>
-              <w:t>.</w:t>
-            </w:r>
-          </w:p>
-        </w:tc>
-      </w:tr>
-      <w:tr>
-        <w:tc>
-          <w:tcPr>
-            <w:tcW w:w="3005" w:type="dxa"/>
-            <w:tcBorders>
-              <w:top w:val="dotted" w:sz="4" w:space="0" w:color="auto"/>
-            </w:tcBorders>
-          </w:tcPr>
-          <w:p>
-            <w:pPr>
-              <w:pStyle w:val="ListParagraph"/>
-              <w:numPr>
-                <w:ilvl w:val="0"/>
-                <w:numId w:val="12"/>
-              </w:numPr>
-              <w:rPr>
-                <w:rFonts w:ascii="SegoeUI" w:hAnsi="SegoeUI" w:cs="SegoeUI"/>
-                <w:sz w:val="21"/>
-                <w:szCs w:val="21"/>
-              </w:rPr>
-            </w:pPr>
-            <w:proofErr w:type="spellStart"/>
-            <w:r>
-              <w:rPr>
-                <w:rFonts w:ascii="SegoeUI" w:hAnsi="SegoeUI" w:cs="SegoeUI"/>
-                <w:sz w:val="21"/>
-                <w:szCs w:val="21"/>
-              </w:rPr>
-              <w:t>enabledLayers</w:t>
-            </w:r>
-            <w:proofErr w:type="spellEnd"/>
-          </w:p>
-        </w:tc>
-        <w:tc>
-          <w:tcPr>
-            <w:tcW w:w="1101" w:type="dxa"/>
-            <w:tcBorders>
-              <w:top w:val="dotted" w:sz="4" w:space="0" w:color="auto"/>
-            </w:tcBorders>
-          </w:tcPr>
-          <w:p>
-            <w:r>
-              <w:t>Array</w:t>
-            </w:r>
-          </w:p>
-        </w:tc>
-        <w:tc>
-          <w:tcPr>
-            <w:tcW w:w="5954" w:type="dxa"/>
-            <w:tcBorders>
-              <w:top w:val="dotted" w:sz="4" w:space="0" w:color="auto"/>
-            </w:tcBorders>
-          </w:tcPr>
-          <w:p>
-            <w:pPr>
-              <w:autoSpaceDE w:val="0"/>
-              <w:autoSpaceDN w:val="0"/>
-              <w:adjustRightInd w:val="0"/>
-              <w:rPr>
-                <w:rFonts w:ascii="SegoeUI" w:hAnsi="SegoeUI" w:cs="SegoeUI"/>
-                <w:kern w:val="0"/>
-                <w:sz w:val="21"/>
-                <w:szCs w:val="21"/>
-              </w:rPr>
-            </w:pPr>
-            <w:r>
-              <w:rPr>
-                <w:rFonts w:ascii="SegoeUI" w:hAnsi="SegoeUI" w:cs="SegoeUI"/>
-                <w:kern w:val="0"/>
-                <w:sz w:val="21"/>
-                <w:szCs w:val="21"/>
-              </w:rPr>
-              <w:t xml:space="preserve">An array containing the layers which shall be exported for this </w:t>
-            </w:r>
-            <w:proofErr w:type="spellStart"/>
-            <w:r>
-              <w:rPr>
-                <w:rFonts w:ascii="SegoeUI" w:hAnsi="SegoeUI" w:cs="SegoeUI"/>
-                <w:kern w:val="0"/>
-                <w:sz w:val="21"/>
-                <w:szCs w:val="21"/>
-              </w:rPr>
-              <w:t>layerGroup</w:t>
-            </w:r>
-            <w:proofErr w:type="spellEnd"/>
-            <w:r>
-              <w:rPr>
-                <w:rFonts w:ascii="SegoeUI" w:hAnsi="SegoeUI" w:cs="SegoeUI"/>
-                <w:kern w:val="0"/>
-                <w:sz w:val="21"/>
-                <w:szCs w:val="21"/>
-              </w:rPr>
-              <w:t>.</w:t>
-            </w:r>
-          </w:p>
-        </w:tc>
-      </w:tr>
-    </w:tbl>
+      <w:r>
+        <w:t xml:space="preserve"> </w:t>
+      </w:r>
+    </w:p>
+    <w:p>
+      <w:r>
+        <w:t>Please refer to the readme.pdf file.</w:t>
+      </w:r>
+    </w:p>
+    <w:p>
+      <w:r>
+        <w:object w:dxaOrig="1543" w:dyaOrig="1000" w14:anchorId="7535B7FF">
+          <v:shape id="_x0000_i1025" type="#_x0000_t75" style="width:77.45pt;height:50.25pt" o:ole="">
+            <v:imagedata r:id="rId14" o:title=""/>
+          </v:shape>
+          <o:OLEObject Type="Embed" ProgID="Acrobat.Document.DC" ShapeID="_x0000_i1025" DrawAspect="Icon" ObjectID="_1753692224" r:id="rId15"/>
+        </w:object>
+      </w:r>
+    </w:p>
     <w:p/>
-    <w:p>
-      <w:r>
-        <w:br w:type="page"/>
-      </w:r>
-    </w:p>
-    <w:p>
-      <w:pPr>
-        <w:pStyle w:val="Heading2"/>
-      </w:pPr>
-      <w:bookmarkStart w:id="2" w:name="_Ref133925157"/>
-      <w:r>
-        <w:lastRenderedPageBreak/>
-        <w:t>SVG Filename</w:t>
-      </w:r>
-      <w:bookmarkEnd w:id="2"/>
-    </w:p>
-    <w:p>
-      <w:r>
-        <w:t xml:space="preserve">The filename of an exported </w:t>
-      </w:r>
-      <w:proofErr w:type="spellStart"/>
-      <w:r>
-        <w:t>svg</w:t>
-      </w:r>
-      <w:proofErr w:type="spellEnd"/>
-      <w:r>
-        <w:t xml:space="preserve"> file has following format:</w:t>
-      </w:r>
-    </w:p>
-    <w:p>
-      <w:r>
-        <w:t>{</w:t>
-      </w:r>
-      <w:proofErr w:type="spellStart"/>
-      <w:r>
-        <w:t>drawio_filename</w:t>
-      </w:r>
-      <w:proofErr w:type="spellEnd"/>
-      <w:r>
-        <w:t>}-{symbol}_{layer}</w:t>
-      </w:r>
-    </w:p>
-    <w:p>
-      <w:r>
-        <w:t xml:space="preserve">The {layer} is the name of the option layer if </w:t>
-      </w:r>
-      <w:proofErr w:type="spellStart"/>
-      <w:r>
-        <w:t>exportPerOptionLayer</w:t>
-      </w:r>
-      <w:proofErr w:type="spellEnd"/>
-      <w:r>
-        <w:t xml:space="preserve"> has been enabled or the name of the </w:t>
-      </w:r>
-      <w:proofErr w:type="spellStart"/>
-      <w:r>
-        <w:t>layerGroup</w:t>
-      </w:r>
-      <w:proofErr w:type="spellEnd"/>
-      <w:r>
-        <w:t xml:space="preserve"> otherwise. The property </w:t>
-      </w:r>
-      <w:proofErr w:type="spellStart"/>
-      <w:r>
-        <w:t>filenamePostfix</w:t>
-      </w:r>
-      <w:proofErr w:type="spellEnd"/>
-      <w:r>
-        <w:t xml:space="preserve"> completely overrides {layer}.</w:t>
-      </w:r>
-    </w:p>
-    <w:p>
-      <w:r>
-        <w:t>The filename can be influenced by following properties:</w:t>
-      </w:r>
-    </w:p>
-    <w:p>
-      <w:pPr>
-        <w:pStyle w:val="ListParagraph"/>
-        <w:numPr>
-          <w:ilvl w:val="0"/>
-          <w:numId w:val="12"/>
-        </w:numPr>
-      </w:pPr>
-      <w:proofErr w:type="spellStart"/>
-      <w:r>
-        <w:t>addDrawIOFilenameAsPrefix</w:t>
-      </w:r>
-      <w:proofErr w:type="spellEnd"/>
-    </w:p>
-    <w:p>
-      <w:pPr>
-        <w:pStyle w:val="ListParagraph"/>
-        <w:numPr>
-          <w:ilvl w:val="1"/>
-          <w:numId w:val="12"/>
-        </w:numPr>
-      </w:pPr>
-      <w:r>
-        <w:t xml:space="preserve">Prepends the filename of the opened </w:t>
-      </w:r>
-      <w:proofErr w:type="spellStart"/>
-      <w:r>
-        <w:t>drawio</w:t>
-      </w:r>
-      <w:proofErr w:type="spellEnd"/>
-      <w:r>
-        <w:t xml:space="preserve"> file followed by a hyphen: {</w:t>
-      </w:r>
-      <w:proofErr w:type="spellStart"/>
-      <w:r>
-        <w:t>drawio_filename</w:t>
-      </w:r>
-      <w:proofErr w:type="spellEnd"/>
-      <w:r>
-        <w:t>}-</w:t>
-      </w:r>
-    </w:p>
-    <w:p>
-      <w:pPr>
-        <w:pStyle w:val="ListParagraph"/>
-        <w:numPr>
-          <w:ilvl w:val="0"/>
-          <w:numId w:val="12"/>
-        </w:numPr>
-      </w:pPr>
-      <w:proofErr w:type="spellStart"/>
-      <w:r>
-        <w:t>filenamePostfix</w:t>
-      </w:r>
-      <w:proofErr w:type="spellEnd"/>
-      <w:r>
-        <w:t xml:space="preserve"> </w:t>
-      </w:r>
-    </w:p>
-    <w:p>
-      <w:pPr>
-        <w:pStyle w:val="ListParagraph"/>
-        <w:numPr>
-          <w:ilvl w:val="1"/>
-          <w:numId w:val="12"/>
-        </w:numPr>
-      </w:pPr>
-      <w:r>
-        <w:t>overrides the last part of the filename: _{layer} (including the prefixed underscore)</w:t>
-      </w:r>
-    </w:p>
+    <w:p/>
     <w:p/>
     <w:sectPr>
-      <w:headerReference w:type="default" r:id="rId11"/>
-      <w:footerReference w:type="default" r:id="rId12"/>
+      <w:headerReference w:type="default" r:id="rId16"/>
+      <w:footerReference w:type="default" r:id="rId17"/>
       <w:pgSz w:w="11906" w:h="16838"/>
       <w:pgMar w:top="1440" w:right="1440" w:bottom="1440" w:left="1440" w:header="708" w:footer="708" w:gutter="0"/>
       <w:cols w:space="708"/>
@@ -3751,7 +1622,7 @@
 </file>
 
 <file path=word/endnotes.xml><?xml version="1.0" encoding="utf-8"?>
-<w:endnotes xmlns:wpc="http://schemas.microsoft.com/office/word/2010/wordprocessingCanvas" xmlns:cx="http://schemas.microsoft.com/office/drawing/2014/chartex" xmlns:cx1="http://schemas.microsoft.com/office/drawing/2015/9/8/chartex" xmlns:cx2="http://schemas.microsoft.com/office/drawing/2015/10/21/chartex" xmlns:cx3="http://schemas.microsoft.com/office/drawing/2016/5/9/chartex" xmlns:cx4="http://schemas.microsoft.com/office/drawing/2016/5/10/chartex" xmlns:cx5="http://schemas.microsoft.com/office/drawing/2016/5/11/chartex" xmlns:cx6="http://schemas.microsoft.com/office/drawing/2016/5/12/chartex" xmlns:cx7="http://schemas.microsoft.com/office/drawing/2016/5/13/chartex" xmlns:cx8="http://schemas.microsoft.com/office/drawing/2016/5/14/chartex" xmlns:mc="http://schemas.openxmlformats.org/markup-compatibility/2006" xmlns:aink="http://schemas.microsoft.com/office/drawing/2016/ink" xmlns:am3d="http://schemas.microsoft.com/office/drawing/2017/model3d" xmlns:o="urn:schemas-microsoft-com:office:office" xmlns:oel="http://schemas.microsoft.com/office/2019/extlst" xmlns:r="http://schemas.openxmlformats.org/officeDocument/2006/relationships" xmlns:m="http://schemas.openxmlformats.org/officeDocument/2006/math" xmlns:v="urn:schemas-microsoft-com:vml" xmlns:wp14="http://schemas.microsoft.com/office/word/2010/wordprocessingDrawing" xmlns:wp="http://schemas.openxmlformats.org/drawingml/2006/wordprocessingDrawing" xmlns:w10="urn:schemas-microsoft-com:office:word" xmlns:w="http://schemas.openxmlformats.org/wordprocessingml/2006/main" xmlns:w14="http://schemas.microsoft.com/office/word/2010/wordml" xmlns:w15="http://schemas.microsoft.com/office/word/2012/wordml" xmlns:w16cex="http://schemas.microsoft.com/office/word/2018/wordml/cex" xmlns:w16cid="http://schemas.microsoft.com/office/word/2016/wordml/cid" xmlns:w16="http://schemas.microsoft.com/office/word/2018/wordml" xmlns:w16du="http://schemas.microsoft.com/office/word/2023/wordml/word16du" xmlns:w16sdtdh="http://schemas.microsoft.com/office/word/2020/wordml/sdtdatahash" xmlns:w16se="http://schemas.microsoft.com/office/word/2015/wordml/symex" xmlns:wpg="http://schemas.microsoft.com/office/word/2010/wordprocessingGroup" xmlns:wpi="http://schemas.microsoft.com/office/word/2010/wordprocessingInk" xmlns:wne="http://schemas.microsoft.com/office/word/2006/wordml" xmlns:wps="http://schemas.microsoft.com/office/word/2010/wordprocessingShape" mc:Ignorable="w14 w15 w16se w16cid w16 w16cex w16sdtdh wp14">
+<w:endnotes xmlns:wpc="http://schemas.microsoft.com/office/word/2010/wordprocessingCanvas" xmlns:cx="http://schemas.microsoft.com/office/drawing/2014/chartex" xmlns:cx1="http://schemas.microsoft.com/office/drawing/2015/9/8/chartex" xmlns:cx2="http://schemas.microsoft.com/office/drawing/2015/10/21/chartex" xmlns:cx3="http://schemas.microsoft.com/office/drawing/2016/5/9/chartex" xmlns:cx4="http://schemas.microsoft.com/office/drawing/2016/5/10/chartex" xmlns:cx5="http://schemas.microsoft.com/office/drawing/2016/5/11/chartex" xmlns:cx6="http://schemas.microsoft.com/office/drawing/2016/5/12/chartex" xmlns:cx7="http://schemas.microsoft.com/office/drawing/2016/5/13/chartex" xmlns:cx8="http://schemas.microsoft.com/office/drawing/2016/5/14/chartex" xmlns:mc="http://schemas.openxmlformats.org/markup-compatibility/2006" xmlns:aink="http://schemas.microsoft.com/office/drawing/2016/ink" xmlns:am3d="http://schemas.microsoft.com/office/drawing/2017/model3d" xmlns:o="urn:schemas-microsoft-com:office:office" xmlns:oel="http://schemas.microsoft.com/office/2019/extlst" xmlns:r="http://schemas.openxmlformats.org/officeDocument/2006/relationships" xmlns:m="http://schemas.openxmlformats.org/officeDocument/2006/math" xmlns:v="urn:schemas-microsoft-com:vml" xmlns:wp14="http://schemas.microsoft.com/office/word/2010/wordprocessingDrawing" xmlns:wp="http://schemas.openxmlformats.org/drawingml/2006/wordprocessingDrawing" xmlns:w10="urn:schemas-microsoft-com:office:word" xmlns:w="http://schemas.openxmlformats.org/wordprocessingml/2006/main" xmlns:w14="http://schemas.microsoft.com/office/word/2010/wordml" xmlns:w15="http://schemas.microsoft.com/office/word/2012/wordml" xmlns:w16cex="http://schemas.microsoft.com/office/word/2018/wordml/cex" xmlns:w16cid="http://schemas.microsoft.com/office/word/2016/wordml/cid" xmlns:w16="http://schemas.microsoft.com/office/word/2018/wordml" xmlns:w16sdtdh="http://schemas.microsoft.com/office/word/2020/wordml/sdtdatahash" xmlns:w16se="http://schemas.microsoft.com/office/word/2015/wordml/symex" xmlns:wpg="http://schemas.microsoft.com/office/word/2010/wordprocessingGroup" xmlns:wpi="http://schemas.microsoft.com/office/word/2010/wordprocessingInk" xmlns:wne="http://schemas.microsoft.com/office/word/2006/wordml" xmlns:wps="http://schemas.microsoft.com/office/word/2010/wordprocessingShape" mc:Ignorable="w14 w15 w16se w16cid w16 w16cex w16sdtdh wp14">
   <w:endnote w:type="separator" w:id="-1">
     <w:p>
       <w:pPr>
@@ -3776,7 +1647,7 @@
 </file>
 
 <file path=word/footer1.xml><?xml version="1.0" encoding="utf-8"?>
-<w:ftr xmlns:wpc="http://schemas.microsoft.com/office/word/2010/wordprocessingCanvas" xmlns:cx="http://schemas.microsoft.com/office/drawing/2014/chartex" xmlns:cx1="http://schemas.microsoft.com/office/drawing/2015/9/8/chartex" xmlns:cx2="http://schemas.microsoft.com/office/drawing/2015/10/21/chartex" xmlns:cx3="http://schemas.microsoft.com/office/drawing/2016/5/9/chartex" xmlns:cx4="http://schemas.microsoft.com/office/drawing/2016/5/10/chartex" xmlns:cx5="http://schemas.microsoft.com/office/drawing/2016/5/11/chartex" xmlns:cx6="http://schemas.microsoft.com/office/drawing/2016/5/12/chartex" xmlns:cx7="http://schemas.microsoft.com/office/drawing/2016/5/13/chartex" xmlns:cx8="http://schemas.microsoft.com/office/drawing/2016/5/14/chartex" xmlns:mc="http://schemas.openxmlformats.org/markup-compatibility/2006" xmlns:aink="http://schemas.microsoft.com/office/drawing/2016/ink" xmlns:am3d="http://schemas.microsoft.com/office/drawing/2017/model3d" xmlns:o="urn:schemas-microsoft-com:office:office" xmlns:oel="http://schemas.microsoft.com/office/2019/extlst" xmlns:r="http://schemas.openxmlformats.org/officeDocument/2006/relationships" xmlns:m="http://schemas.openxmlformats.org/officeDocument/2006/math" xmlns:v="urn:schemas-microsoft-com:vml" xmlns:wp14="http://schemas.microsoft.com/office/word/2010/wordprocessingDrawing" xmlns:wp="http://schemas.openxmlformats.org/drawingml/2006/wordprocessingDrawing" xmlns:w10="urn:schemas-microsoft-com:office:word" xmlns:w="http://schemas.openxmlformats.org/wordprocessingml/2006/main" xmlns:w14="http://schemas.microsoft.com/office/word/2010/wordml" xmlns:w15="http://schemas.microsoft.com/office/word/2012/wordml" xmlns:w16cex="http://schemas.microsoft.com/office/word/2018/wordml/cex" xmlns:w16cid="http://schemas.microsoft.com/office/word/2016/wordml/cid" xmlns:w16="http://schemas.microsoft.com/office/word/2018/wordml" xmlns:w16du="http://schemas.microsoft.com/office/word/2023/wordml/word16du" xmlns:w16sdtdh="http://schemas.microsoft.com/office/word/2020/wordml/sdtdatahash" xmlns:w16se="http://schemas.microsoft.com/office/word/2015/wordml/symex" xmlns:wpg="http://schemas.microsoft.com/office/word/2010/wordprocessingGroup" xmlns:wpi="http://schemas.microsoft.com/office/word/2010/wordprocessingInk" xmlns:wne="http://schemas.microsoft.com/office/word/2006/wordml" xmlns:wps="http://schemas.microsoft.com/office/word/2010/wordprocessingShape" mc:Ignorable="w14 w15 w16se w16cid w16 w16cex w16sdtdh wp14">
+<w:ftr xmlns:wpc="http://schemas.microsoft.com/office/word/2010/wordprocessingCanvas" xmlns:cx="http://schemas.microsoft.com/office/drawing/2014/chartex" xmlns:cx1="http://schemas.microsoft.com/office/drawing/2015/9/8/chartex" xmlns:cx2="http://schemas.microsoft.com/office/drawing/2015/10/21/chartex" xmlns:cx3="http://schemas.microsoft.com/office/drawing/2016/5/9/chartex" xmlns:cx4="http://schemas.microsoft.com/office/drawing/2016/5/10/chartex" xmlns:cx5="http://schemas.microsoft.com/office/drawing/2016/5/11/chartex" xmlns:cx6="http://schemas.microsoft.com/office/drawing/2016/5/12/chartex" xmlns:cx7="http://schemas.microsoft.com/office/drawing/2016/5/13/chartex" xmlns:cx8="http://schemas.microsoft.com/office/drawing/2016/5/14/chartex" xmlns:mc="http://schemas.openxmlformats.org/markup-compatibility/2006" xmlns:aink="http://schemas.microsoft.com/office/drawing/2016/ink" xmlns:am3d="http://schemas.microsoft.com/office/drawing/2017/model3d" xmlns:o="urn:schemas-microsoft-com:office:office" xmlns:oel="http://schemas.microsoft.com/office/2019/extlst" xmlns:r="http://schemas.openxmlformats.org/officeDocument/2006/relationships" xmlns:m="http://schemas.openxmlformats.org/officeDocument/2006/math" xmlns:v="urn:schemas-microsoft-com:vml" xmlns:wp14="http://schemas.microsoft.com/office/word/2010/wordprocessingDrawing" xmlns:wp="http://schemas.openxmlformats.org/drawingml/2006/wordprocessingDrawing" xmlns:w10="urn:schemas-microsoft-com:office:word" xmlns:w="http://schemas.openxmlformats.org/wordprocessingml/2006/main" xmlns:w14="http://schemas.microsoft.com/office/word/2010/wordml" xmlns:w15="http://schemas.microsoft.com/office/word/2012/wordml" xmlns:w16cex="http://schemas.microsoft.com/office/word/2018/wordml/cex" xmlns:w16cid="http://schemas.microsoft.com/office/word/2016/wordml/cid" xmlns:w16="http://schemas.microsoft.com/office/word/2018/wordml" xmlns:w16sdtdh="http://schemas.microsoft.com/office/word/2020/wordml/sdtdatahash" xmlns:w16se="http://schemas.microsoft.com/office/word/2015/wordml/symex" xmlns:wpg="http://schemas.microsoft.com/office/word/2010/wordprocessingGroup" xmlns:wpi="http://schemas.microsoft.com/office/word/2010/wordprocessingInk" xmlns:wne="http://schemas.microsoft.com/office/word/2006/wordml" xmlns:wps="http://schemas.microsoft.com/office/word/2010/wordprocessingShape" mc:Ignorable="w14 w15 w16se w16cid w16 w16cex w16sdtdh wp14">
   <w:p>
     <w:pPr>
       <w:pStyle w:val="BodyText"/>
@@ -3791,7 +1662,7 @@
           <v:stroke joinstyle="miter"/>
           <v:path gradientshapeok="t" o:connecttype="rect"/>
         </v:shapetype>
-        <v:shape id="docshape3" o:spid="_x0000_s1027" type="#_x0000_t202" style="position:absolute;margin-left:285.7pt;margin-top:815.85pt;width:21.55pt;height:12.1pt;z-index:-251655168;mso-position-horizontal-relative:page;mso-position-vertical-relative:page" filled="f" stroked="f">
+        <v:shape id="docshape3" o:spid="_x0000_s1027" type="#_x0000_t202" style="position:absolute;margin-left:285.7pt;margin-top:815.85pt;width:21.55pt;height:12.1pt;z-index:-251658752;mso-position-horizontal-relative:page;mso-position-vertical-relative:page" filled="f" stroked="f">
           <v:textbox inset="0,0,0,0">
             <w:txbxContent>
               <w:p>
@@ -3913,7 +1784,7 @@
 </file>
 
 <file path=word/footnotes.xml><?xml version="1.0" encoding="utf-8"?>
-<w:footnotes xmlns:wpc="http://schemas.microsoft.com/office/word/2010/wordprocessingCanvas" xmlns:cx="http://schemas.microsoft.com/office/drawing/2014/chartex" xmlns:cx1="http://schemas.microsoft.com/office/drawing/2015/9/8/chartex" xmlns:cx2="http://schemas.microsoft.com/office/drawing/2015/10/21/chartex" xmlns:cx3="http://schemas.microsoft.com/office/drawing/2016/5/9/chartex" xmlns:cx4="http://schemas.microsoft.com/office/drawing/2016/5/10/chartex" xmlns:cx5="http://schemas.microsoft.com/office/drawing/2016/5/11/chartex" xmlns:cx6="http://schemas.microsoft.com/office/drawing/2016/5/12/chartex" xmlns:cx7="http://schemas.microsoft.com/office/drawing/2016/5/13/chartex" xmlns:cx8="http://schemas.microsoft.com/office/drawing/2016/5/14/chartex" xmlns:mc="http://schemas.openxmlformats.org/markup-compatibility/2006" xmlns:aink="http://schemas.microsoft.com/office/drawing/2016/ink" xmlns:am3d="http://schemas.microsoft.com/office/drawing/2017/model3d" xmlns:o="urn:schemas-microsoft-com:office:office" xmlns:oel="http://schemas.microsoft.com/office/2019/extlst" xmlns:r="http://schemas.openxmlformats.org/officeDocument/2006/relationships" xmlns:m="http://schemas.openxmlformats.org/officeDocument/2006/math" xmlns:v="urn:schemas-microsoft-com:vml" xmlns:wp14="http://schemas.microsoft.com/office/word/2010/wordprocessingDrawing" xmlns:wp="http://schemas.openxmlformats.org/drawingml/2006/wordprocessingDrawing" xmlns:w10="urn:schemas-microsoft-com:office:word" xmlns:w="http://schemas.openxmlformats.org/wordprocessingml/2006/main" xmlns:w14="http://schemas.microsoft.com/office/word/2010/wordml" xmlns:w15="http://schemas.microsoft.com/office/word/2012/wordml" xmlns:w16cex="http://schemas.microsoft.com/office/word/2018/wordml/cex" xmlns:w16cid="http://schemas.microsoft.com/office/word/2016/wordml/cid" xmlns:w16="http://schemas.microsoft.com/office/word/2018/wordml" xmlns:w16du="http://schemas.microsoft.com/office/word/2023/wordml/word16du" xmlns:w16sdtdh="http://schemas.microsoft.com/office/word/2020/wordml/sdtdatahash" xmlns:w16se="http://schemas.microsoft.com/office/word/2015/wordml/symex" xmlns:wpg="http://schemas.microsoft.com/office/word/2010/wordprocessingGroup" xmlns:wpi="http://schemas.microsoft.com/office/word/2010/wordprocessingInk" xmlns:wne="http://schemas.microsoft.com/office/word/2006/wordml" xmlns:wps="http://schemas.microsoft.com/office/word/2010/wordprocessingShape" mc:Ignorable="w14 w15 w16se w16cid w16 w16cex w16sdtdh wp14">
+<w:footnotes xmlns:wpc="http://schemas.microsoft.com/office/word/2010/wordprocessingCanvas" xmlns:cx="http://schemas.microsoft.com/office/drawing/2014/chartex" xmlns:cx1="http://schemas.microsoft.com/office/drawing/2015/9/8/chartex" xmlns:cx2="http://schemas.microsoft.com/office/drawing/2015/10/21/chartex" xmlns:cx3="http://schemas.microsoft.com/office/drawing/2016/5/9/chartex" xmlns:cx4="http://schemas.microsoft.com/office/drawing/2016/5/10/chartex" xmlns:cx5="http://schemas.microsoft.com/office/drawing/2016/5/11/chartex" xmlns:cx6="http://schemas.microsoft.com/office/drawing/2016/5/12/chartex" xmlns:cx7="http://schemas.microsoft.com/office/drawing/2016/5/13/chartex" xmlns:cx8="http://schemas.microsoft.com/office/drawing/2016/5/14/chartex" xmlns:mc="http://schemas.openxmlformats.org/markup-compatibility/2006" xmlns:aink="http://schemas.microsoft.com/office/drawing/2016/ink" xmlns:am3d="http://schemas.microsoft.com/office/drawing/2017/model3d" xmlns:o="urn:schemas-microsoft-com:office:office" xmlns:oel="http://schemas.microsoft.com/office/2019/extlst" xmlns:r="http://schemas.openxmlformats.org/officeDocument/2006/relationships" xmlns:m="http://schemas.openxmlformats.org/officeDocument/2006/math" xmlns:v="urn:schemas-microsoft-com:vml" xmlns:wp14="http://schemas.microsoft.com/office/word/2010/wordprocessingDrawing" xmlns:wp="http://schemas.openxmlformats.org/drawingml/2006/wordprocessingDrawing" xmlns:w10="urn:schemas-microsoft-com:office:word" xmlns:w="http://schemas.openxmlformats.org/wordprocessingml/2006/main" xmlns:w14="http://schemas.microsoft.com/office/word/2010/wordml" xmlns:w15="http://schemas.microsoft.com/office/word/2012/wordml" xmlns:w16cex="http://schemas.microsoft.com/office/word/2018/wordml/cex" xmlns:w16cid="http://schemas.microsoft.com/office/word/2016/wordml/cid" xmlns:w16="http://schemas.microsoft.com/office/word/2018/wordml" xmlns:w16sdtdh="http://schemas.microsoft.com/office/word/2020/wordml/sdtdatahash" xmlns:w16se="http://schemas.microsoft.com/office/word/2015/wordml/symex" xmlns:wpg="http://schemas.microsoft.com/office/word/2010/wordprocessingGroup" xmlns:wpi="http://schemas.microsoft.com/office/word/2010/wordprocessingInk" xmlns:wne="http://schemas.microsoft.com/office/word/2006/wordml" xmlns:wps="http://schemas.microsoft.com/office/word/2010/wordprocessingShape" mc:Ignorable="w14 w15 w16se w16cid w16 w16cex w16sdtdh wp14">
   <w:footnote w:type="separator" w:id="-1">
     <w:p>
       <w:pPr>
@@ -3938,7 +1809,7 @@
 </file>
 
 <file path=word/header1.xml><?xml version="1.0" encoding="utf-8"?>
-<w:hdr xmlns:wpc="http://schemas.microsoft.com/office/word/2010/wordprocessingCanvas" xmlns:cx="http://schemas.microsoft.com/office/drawing/2014/chartex" xmlns:cx1="http://schemas.microsoft.com/office/drawing/2015/9/8/chartex" xmlns:cx2="http://schemas.microsoft.com/office/drawing/2015/10/21/chartex" xmlns:cx3="http://schemas.microsoft.com/office/drawing/2016/5/9/chartex" xmlns:cx4="http://schemas.microsoft.com/office/drawing/2016/5/10/chartex" xmlns:cx5="http://schemas.microsoft.com/office/drawing/2016/5/11/chartex" xmlns:cx6="http://schemas.microsoft.com/office/drawing/2016/5/12/chartex" xmlns:cx7="http://schemas.microsoft.com/office/drawing/2016/5/13/chartex" xmlns:cx8="http://schemas.microsoft.com/office/drawing/2016/5/14/chartex" xmlns:mc="http://schemas.openxmlformats.org/markup-compatibility/2006" xmlns:aink="http://schemas.microsoft.com/office/drawing/2016/ink" xmlns:am3d="http://schemas.microsoft.com/office/drawing/2017/model3d" xmlns:o="urn:schemas-microsoft-com:office:office" xmlns:oel="http://schemas.microsoft.com/office/2019/extlst" xmlns:r="http://schemas.openxmlformats.org/officeDocument/2006/relationships" xmlns:m="http://schemas.openxmlformats.org/officeDocument/2006/math" xmlns:v="urn:schemas-microsoft-com:vml" xmlns:wp14="http://schemas.microsoft.com/office/word/2010/wordprocessingDrawing" xmlns:wp="http://schemas.openxmlformats.org/drawingml/2006/wordprocessingDrawing" xmlns:w10="urn:schemas-microsoft-com:office:word" xmlns:w="http://schemas.openxmlformats.org/wordprocessingml/2006/main" xmlns:w14="http://schemas.microsoft.com/office/word/2010/wordml" xmlns:w15="http://schemas.microsoft.com/office/word/2012/wordml" xmlns:w16cex="http://schemas.microsoft.com/office/word/2018/wordml/cex" xmlns:w16cid="http://schemas.microsoft.com/office/word/2016/wordml/cid" xmlns:w16="http://schemas.microsoft.com/office/word/2018/wordml" xmlns:w16du="http://schemas.microsoft.com/office/word/2023/wordml/word16du" xmlns:w16sdtdh="http://schemas.microsoft.com/office/word/2020/wordml/sdtdatahash" xmlns:w16se="http://schemas.microsoft.com/office/word/2015/wordml/symex" xmlns:wpg="http://schemas.microsoft.com/office/word/2010/wordprocessingGroup" xmlns:wpi="http://schemas.microsoft.com/office/word/2010/wordprocessingInk" xmlns:wne="http://schemas.microsoft.com/office/word/2006/wordml" xmlns:wps="http://schemas.microsoft.com/office/word/2010/wordprocessingShape" mc:Ignorable="w14 w15 w16se w16cid w16 w16cex w16sdtdh wp14">
+<w:hdr xmlns:wpc="http://schemas.microsoft.com/office/word/2010/wordprocessingCanvas" xmlns:cx="http://schemas.microsoft.com/office/drawing/2014/chartex" xmlns:cx1="http://schemas.microsoft.com/office/drawing/2015/9/8/chartex" xmlns:cx2="http://schemas.microsoft.com/office/drawing/2015/10/21/chartex" xmlns:cx3="http://schemas.microsoft.com/office/drawing/2016/5/9/chartex" xmlns:cx4="http://schemas.microsoft.com/office/drawing/2016/5/10/chartex" xmlns:cx5="http://schemas.microsoft.com/office/drawing/2016/5/11/chartex" xmlns:cx6="http://schemas.microsoft.com/office/drawing/2016/5/12/chartex" xmlns:cx7="http://schemas.microsoft.com/office/drawing/2016/5/13/chartex" xmlns:cx8="http://schemas.microsoft.com/office/drawing/2016/5/14/chartex" xmlns:mc="http://schemas.openxmlformats.org/markup-compatibility/2006" xmlns:aink="http://schemas.microsoft.com/office/drawing/2016/ink" xmlns:am3d="http://schemas.microsoft.com/office/drawing/2017/model3d" xmlns:o="urn:schemas-microsoft-com:office:office" xmlns:oel="http://schemas.microsoft.com/office/2019/extlst" xmlns:r="http://schemas.openxmlformats.org/officeDocument/2006/relationships" xmlns:m="http://schemas.openxmlformats.org/officeDocument/2006/math" xmlns:v="urn:schemas-microsoft-com:vml" xmlns:wp14="http://schemas.microsoft.com/office/word/2010/wordprocessingDrawing" xmlns:wp="http://schemas.openxmlformats.org/drawingml/2006/wordprocessingDrawing" xmlns:w10="urn:schemas-microsoft-com:office:word" xmlns:w="http://schemas.openxmlformats.org/wordprocessingml/2006/main" xmlns:w14="http://schemas.microsoft.com/office/word/2010/wordml" xmlns:w15="http://schemas.microsoft.com/office/word/2012/wordml" xmlns:w16cex="http://schemas.microsoft.com/office/word/2018/wordml/cex" xmlns:w16cid="http://schemas.microsoft.com/office/word/2016/wordml/cid" xmlns:w16="http://schemas.microsoft.com/office/word/2018/wordml" xmlns:w16sdtdh="http://schemas.microsoft.com/office/word/2020/wordml/sdtdatahash" xmlns:w16se="http://schemas.microsoft.com/office/word/2015/wordml/symex" xmlns:wpg="http://schemas.microsoft.com/office/word/2010/wordprocessingGroup" xmlns:wpi="http://schemas.microsoft.com/office/word/2010/wordprocessingInk" xmlns:wne="http://schemas.microsoft.com/office/word/2006/wordml" xmlns:wps="http://schemas.microsoft.com/office/word/2010/wordprocessingShape" mc:Ignorable="w14 w15 w16se w16cid w16 w16cex w16sdtdh wp14">
   <w:p>
     <w:pPr>
       <w:pStyle w:val="BodyText"/>
@@ -3952,7 +1823,7 @@
 </file>
 
 <file path=word/numbering.xml><?xml version="1.0" encoding="utf-8"?>
-<w:numbering xmlns:wpc="http://schemas.microsoft.com/office/word/2010/wordprocessingCanvas" xmlns:cx="http://schemas.microsoft.com/office/drawing/2014/chartex" xmlns:cx1="http://schemas.microsoft.com/office/drawing/2015/9/8/chartex" xmlns:cx2="http://schemas.microsoft.com/office/drawing/2015/10/21/chartex" xmlns:cx3="http://schemas.microsoft.com/office/drawing/2016/5/9/chartex" xmlns:cx4="http://schemas.microsoft.com/office/drawing/2016/5/10/chartex" xmlns:cx5="http://schemas.microsoft.com/office/drawing/2016/5/11/chartex" xmlns:cx6="http://schemas.microsoft.com/office/drawing/2016/5/12/chartex" xmlns:cx7="http://schemas.microsoft.com/office/drawing/2016/5/13/chartex" xmlns:cx8="http://schemas.microsoft.com/office/drawing/2016/5/14/chartex" xmlns:mc="http://schemas.openxmlformats.org/markup-compatibility/2006" xmlns:aink="http://schemas.microsoft.com/office/drawing/2016/ink" xmlns:am3d="http://schemas.microsoft.com/office/drawing/2017/model3d" xmlns:o="urn:schemas-microsoft-com:office:office" xmlns:oel="http://schemas.microsoft.com/office/2019/extlst" xmlns:r="http://schemas.openxmlformats.org/officeDocument/2006/relationships" xmlns:m="http://schemas.openxmlformats.org/officeDocument/2006/math" xmlns:v="urn:schemas-microsoft-com:vml" xmlns:wp14="http://schemas.microsoft.com/office/word/2010/wordprocessingDrawing" xmlns:wp="http://schemas.openxmlformats.org/drawingml/2006/wordprocessingDrawing" xmlns:w10="urn:schemas-microsoft-com:office:word" xmlns:w="http://schemas.openxmlformats.org/wordprocessingml/2006/main" xmlns:w14="http://schemas.microsoft.com/office/word/2010/wordml" xmlns:w15="http://schemas.microsoft.com/office/word/2012/wordml" xmlns:w16cex="http://schemas.microsoft.com/office/word/2018/wordml/cex" xmlns:w16cid="http://schemas.microsoft.com/office/word/2016/wordml/cid" xmlns:w16="http://schemas.microsoft.com/office/word/2018/wordml" xmlns:w16du="http://schemas.microsoft.com/office/word/2023/wordml/word16du" xmlns:w16sdtdh="http://schemas.microsoft.com/office/word/2020/wordml/sdtdatahash" xmlns:w16se="http://schemas.microsoft.com/office/word/2015/wordml/symex" xmlns:wpg="http://schemas.microsoft.com/office/word/2010/wordprocessingGroup" xmlns:wpi="http://schemas.microsoft.com/office/word/2010/wordprocessingInk" xmlns:wne="http://schemas.microsoft.com/office/word/2006/wordml" xmlns:wps="http://schemas.microsoft.com/office/word/2010/wordprocessingShape" mc:Ignorable="w14 w15 w16se w16cid w16 w16cex w16sdtdh wp14">
+<w:numbering xmlns:wpc="http://schemas.microsoft.com/office/word/2010/wordprocessingCanvas" xmlns:cx="http://schemas.microsoft.com/office/drawing/2014/chartex" xmlns:cx1="http://schemas.microsoft.com/office/drawing/2015/9/8/chartex" xmlns:cx2="http://schemas.microsoft.com/office/drawing/2015/10/21/chartex" xmlns:cx3="http://schemas.microsoft.com/office/drawing/2016/5/9/chartex" xmlns:cx4="http://schemas.microsoft.com/office/drawing/2016/5/10/chartex" xmlns:cx5="http://schemas.microsoft.com/office/drawing/2016/5/11/chartex" xmlns:cx6="http://schemas.microsoft.com/office/drawing/2016/5/12/chartex" xmlns:cx7="http://schemas.microsoft.com/office/drawing/2016/5/13/chartex" xmlns:cx8="http://schemas.microsoft.com/office/drawing/2016/5/14/chartex" xmlns:mc="http://schemas.openxmlformats.org/markup-compatibility/2006" xmlns:aink="http://schemas.microsoft.com/office/drawing/2016/ink" xmlns:am3d="http://schemas.microsoft.com/office/drawing/2017/model3d" xmlns:o="urn:schemas-microsoft-com:office:office" xmlns:oel="http://schemas.microsoft.com/office/2019/extlst" xmlns:r="http://schemas.openxmlformats.org/officeDocument/2006/relationships" xmlns:m="http://schemas.openxmlformats.org/officeDocument/2006/math" xmlns:v="urn:schemas-microsoft-com:vml" xmlns:wp14="http://schemas.microsoft.com/office/word/2010/wordprocessingDrawing" xmlns:wp="http://schemas.openxmlformats.org/drawingml/2006/wordprocessingDrawing" xmlns:w10="urn:schemas-microsoft-com:office:word" xmlns:w="http://schemas.openxmlformats.org/wordprocessingml/2006/main" xmlns:w14="http://schemas.microsoft.com/office/word/2010/wordml" xmlns:w15="http://schemas.microsoft.com/office/word/2012/wordml" xmlns:w16cex="http://schemas.microsoft.com/office/word/2018/wordml/cex" xmlns:w16cid="http://schemas.microsoft.com/office/word/2016/wordml/cid" xmlns:w16="http://schemas.microsoft.com/office/word/2018/wordml" xmlns:w16sdtdh="http://schemas.microsoft.com/office/word/2020/wordml/sdtdatahash" xmlns:w16se="http://schemas.microsoft.com/office/word/2015/wordml/symex" xmlns:wpg="http://schemas.microsoft.com/office/word/2010/wordprocessingGroup" xmlns:wpi="http://schemas.microsoft.com/office/word/2010/wordprocessingInk" xmlns:wne="http://schemas.microsoft.com/office/word/2006/wordml" xmlns:wps="http://schemas.microsoft.com/office/word/2010/wordprocessingShape" mc:Ignorable="w14 w15 w16se w16cid w16 w16cex w16sdtdh wp14">
   <w:abstractNum w:abstractNumId="0" w15:restartNumberingAfterBreak="0">
     <w:nsid w:val="04C070FB"/>
     <w:multiLevelType w:val="hybridMultilevel"/>

</xml_diff>

<commit_message>
Updated symbols connection point
</commit_message>
<xml_diff>
--- a/DrawIO/ReferenceMisc/DrawIO svg export plugin.docx
+++ b/DrawIO/ReferenceMisc/DrawIO svg export plugin.docx
@@ -10,44 +10,26 @@
           <w:szCs w:val="48"/>
         </w:rPr>
       </w:pPr>
-      <w:proofErr w:type="spellStart"/>
       <w:r>
         <w:rPr>
           <w:sz w:val="48"/>
           <w:szCs w:val="48"/>
         </w:rPr>
-        <w:t>DrawIO</w:t>
-      </w:r>
-      <w:proofErr w:type="spellEnd"/>
+        <w:t xml:space="preserve">DrawIO </w:t>
+      </w:r>
       <w:r>
         <w:rPr>
           <w:sz w:val="48"/>
           <w:szCs w:val="48"/>
         </w:rPr>
-        <w:t xml:space="preserve"> </w:t>
+        <w:t xml:space="preserve">symbol definition and </w:t>
       </w:r>
       <w:r>
         <w:rPr>
           <w:sz w:val="48"/>
           <w:szCs w:val="48"/>
         </w:rPr>
-        <w:t xml:space="preserve">symbol definition and </w:t>
-      </w:r>
-      <w:proofErr w:type="spellStart"/>
-      <w:r>
-        <w:rPr>
-          <w:sz w:val="48"/>
-          <w:szCs w:val="48"/>
-        </w:rPr>
-        <w:t>svg</w:t>
-      </w:r>
-      <w:proofErr w:type="spellEnd"/>
-      <w:r>
-        <w:rPr>
-          <w:sz w:val="48"/>
-          <w:szCs w:val="48"/>
-        </w:rPr>
-        <w:t xml:space="preserve"> export plugin</w:t>
+        <w:t>svg export plugin</w:t>
       </w:r>
     </w:p>
     <w:p>
@@ -60,14 +42,12 @@
     </w:p>
     <w:p>
       <w:hyperlink r:id="rId7" w:history="1">
-        <w:proofErr w:type="spellStart"/>
         <w:r>
           <w:rPr>
             <w:rStyle w:val="Hyperlink"/>
           </w:rPr>
           <w:t>DrawIO</w:t>
         </w:r>
-        <w:proofErr w:type="spellEnd"/>
       </w:hyperlink>
       <w:r>
         <w:t xml:space="preserve"> (transitioning to diagrams.net) is an </w:t>
@@ -95,15 +75,7 @@
     </w:p>
     <w:p>
       <w:r>
-        <w:t xml:space="preserve">In addition to the functionality provided as-is by the product it was also necessary to build an additional plug-in to provide bulk export of </w:t>
-      </w:r>
-      <w:proofErr w:type="spellStart"/>
-      <w:r>
-        <w:t>svg</w:t>
-      </w:r>
-      <w:proofErr w:type="spellEnd"/>
-      <w:r>
-        <w:t xml:space="preserve"> files with support for layers and dimensioning of the symbol.</w:t>
+        <w:t>In addition to the functionality provided as-is by the product it was also necessary to build an additional plug-in to provide bulk export of svg files with support for layers and dimensioning of the symbol.</w:t>
       </w:r>
     </w:p>
     <w:p>
@@ -111,31 +83,15 @@
         <w:t xml:space="preserve">The plug-in has been developed by </w:t>
       </w:r>
       <w:hyperlink r:id="rId9" w:history="1">
-        <w:proofErr w:type="spellStart"/>
         <w:r>
           <w:rPr>
             <w:rStyle w:val="Hyperlink"/>
           </w:rPr>
-          <w:t>pnb</w:t>
-        </w:r>
-        <w:proofErr w:type="spellEnd"/>
-        <w:r>
-          <w:rPr>
-            <w:rStyle w:val="Hyperlink"/>
-          </w:rPr>
-          <w:t xml:space="preserve"> plants &amp; bytes GmbH</w:t>
+          <w:t>pnb plants &amp; bytes GmbH</w:t>
         </w:r>
       </w:hyperlink>
       <w:r>
-        <w:t xml:space="preserve"> for </w:t>
-      </w:r>
-      <w:proofErr w:type="gramStart"/>
-      <w:r>
-        <w:t>Equinor</w:t>
-      </w:r>
-      <w:proofErr w:type="gramEnd"/>
-      <w:r>
-        <w:t xml:space="preserve"> </w:t>
+        <w:t xml:space="preserve"> for Equinor </w:t>
       </w:r>
     </w:p>
     <w:p>
@@ -152,15 +108,7 @@
         </w:numPr>
       </w:pPr>
       <w:r>
-        <w:t xml:space="preserve">The structure of the symbol definition with reference to use of layers, special </w:t>
-      </w:r>
-      <w:proofErr w:type="gramStart"/>
-      <w:r>
-        <w:t>symbols</w:t>
-      </w:r>
-      <w:proofErr w:type="gramEnd"/>
-      <w:r>
-        <w:t xml:space="preserve"> and property values</w:t>
+        <w:t>The structure of the symbol definition with reference to use of layers, special symbols and property values</w:t>
       </w:r>
     </w:p>
     <w:p>
@@ -191,13 +139,8 @@
       <w:pPr>
         <w:pStyle w:val="Heading1"/>
       </w:pPr>
-      <w:proofErr w:type="spellStart"/>
-      <w:r>
-        <w:t>DrawIO</w:t>
-      </w:r>
-      <w:proofErr w:type="spellEnd"/>
-      <w:r>
-        <w:t xml:space="preserve"> symbol definition</w:t>
+      <w:r>
+        <w:t>DrawIO symbol definition</w:t>
       </w:r>
     </w:p>
     <w:p>
@@ -239,15 +182,7 @@
     </w:p>
     <w:p>
       <w:r>
-        <w:t xml:space="preserve">Each symbol is drafted with the following layers. Layers can be turn on/off as required to view the information pertaining to that layer. The case sensitive layer name is used within the configuration of the </w:t>
-      </w:r>
-      <w:proofErr w:type="spellStart"/>
-      <w:r>
-        <w:t>svg</w:t>
-      </w:r>
-      <w:proofErr w:type="spellEnd"/>
-      <w:r>
-        <w:t xml:space="preserve"> export plug-in to define which layer information shall be exported within the given export file. (Ref:</w:t>
+        <w:t>Each symbol is drafted with the following layers. Layers can be turn on/off as required to view the information pertaining to that layer. The case sensitive layer name is used within the configuration of the svg export plug-in to define which layer information shall be exported within the given export file. (Ref:</w:t>
       </w:r>
       <w:r>
         <w:t xml:space="preserve"> </w:t>
@@ -299,16 +234,8 @@
           <w:rFonts w:eastAsia="Times New Roman"/>
         </w:rPr>
         <w:tab/>
-        <w:t xml:space="preserve">- the ‘raw’ symbol that will be drafted in the 2D CAD </w:t>
-      </w:r>
-      <w:proofErr w:type="gramStart"/>
-      <w:r>
-        <w:rPr>
-          <w:rFonts w:eastAsia="Times New Roman"/>
-        </w:rPr>
-        <w:t>tool</w:t>
-      </w:r>
-      <w:proofErr w:type="gramEnd"/>
+        <w:t>- the ‘raw’ symbol that will be drafted in the 2D CAD tool</w:t>
+      </w:r>
     </w:p>
     <w:p>
       <w:pPr>
@@ -321,14 +248,12 @@
           <w:rFonts w:eastAsia="Times New Roman"/>
         </w:rPr>
       </w:pPr>
-      <w:proofErr w:type="spellStart"/>
       <w:r>
         <w:rPr>
           <w:rFonts w:eastAsia="Times New Roman"/>
         </w:rPr>
         <w:t>Origo</w:t>
       </w:r>
-      <w:proofErr w:type="spellEnd"/>
       <w:r>
         <w:rPr>
           <w:rFonts w:eastAsia="Times New Roman"/>
@@ -340,16 +265,8 @@
           <w:rFonts w:eastAsia="Times New Roman"/>
         </w:rPr>
         <w:tab/>
-        <w:t xml:space="preserve">- red circle designating the origin point of the </w:t>
-      </w:r>
-      <w:proofErr w:type="gramStart"/>
-      <w:r>
-        <w:rPr>
-          <w:rFonts w:eastAsia="Times New Roman"/>
-        </w:rPr>
-        <w:t>symbol</w:t>
-      </w:r>
-      <w:proofErr w:type="gramEnd"/>
+        <w:t>- red circle designating the origin point of the symbol</w:t>
+      </w:r>
     </w:p>
     <w:p>
       <w:pPr>
@@ -404,16 +321,8 @@
           <w:rFonts w:eastAsia="Times New Roman"/>
         </w:rPr>
         <w:tab/>
-        <w:t xml:space="preserve">- green circles designating key connection points for the </w:t>
-      </w:r>
-      <w:proofErr w:type="gramStart"/>
-      <w:r>
-        <w:rPr>
-          <w:rFonts w:eastAsia="Times New Roman"/>
-        </w:rPr>
-        <w:t>symbol</w:t>
-      </w:r>
-      <w:proofErr w:type="gramEnd"/>
+        <w:t>- green circles designating key connection points for the symbol</w:t>
+      </w:r>
     </w:p>
     <w:p>
       <w:pPr>
@@ -488,17 +397,7 @@
     </w:p>
     <w:p>
       <w:r>
-        <w:t xml:space="preserve">The DISC DEXPI symbol legend uses special coloured circle symbols to identify origin and connection points: the centre of the circle provides the exact </w:t>
-      </w:r>
-      <w:proofErr w:type="spellStart"/>
-      <w:proofErr w:type="gramStart"/>
-      <w:r>
-        <w:t>x,y</w:t>
-      </w:r>
-      <w:proofErr w:type="spellEnd"/>
-      <w:proofErr w:type="gramEnd"/>
-      <w:r>
-        <w:t xml:space="preserve"> ordinates of the origin / connection point. The use of coloured circles allows for</w:t>
+        <w:t>The DISC DEXPI symbol legend uses special coloured circle symbols to identify origin and connection points: the centre of the circle provides the exact x,y ordinates of the origin / connection point. The use of coloured circles allows for</w:t>
       </w:r>
       <w:r>
         <w:t xml:space="preserve"> both human and</w:t>
@@ -506,13 +405,8 @@
       <w:r>
         <w:t xml:space="preserve"> </w:t>
       </w:r>
-      <w:proofErr w:type="gramStart"/>
-      <w:r>
-        <w:t>machine readable</w:t>
-      </w:r>
-      <w:proofErr w:type="gramEnd"/>
-      <w:r>
-        <w:t xml:space="preserve"> interpretation of this important information.</w:t>
+      <w:r>
+        <w:t>machine readable interpretation of this important information.</w:t>
       </w:r>
     </w:p>
     <w:p>
@@ -520,42 +414,23 @@
         <w:rPr>
           <w:rStyle w:val="Strong"/>
         </w:rPr>
-        <w:t>Origin (</w:t>
-      </w:r>
-      <w:proofErr w:type="spellStart"/>
+        <w:t>Origin (origo):</w:t>
+      </w:r>
+      <w:r>
+        <w:t xml:space="preserve"> Identified by red (RGB: 255,0,0    Hex: </w:t>
+      </w:r>
+      <w:r>
+        <w:t>#ff0000</w:t>
+      </w:r>
+      <w:r>
+        <w:t>) circle</w:t>
+      </w:r>
+    </w:p>
+    <w:p>
       <w:r>
         <w:rPr>
           <w:rStyle w:val="Strong"/>
         </w:rPr>
-        <w:t>origo</w:t>
-      </w:r>
-      <w:proofErr w:type="spellEnd"/>
-      <w:r>
-        <w:rPr>
-          <w:rStyle w:val="Strong"/>
-        </w:rPr>
-        <w:t>):</w:t>
-      </w:r>
-      <w:r>
-        <w:t xml:space="preserve"> Identified by red (RGB: 255,0,0    Hex: </w:t>
-      </w:r>
-      <w:r>
-        <w:t>#ff0000</w:t>
-      </w:r>
-      <w:r>
-        <w:t xml:space="preserve">) </w:t>
-      </w:r>
-      <w:proofErr w:type="gramStart"/>
-      <w:r>
-        <w:t>circle</w:t>
-      </w:r>
-      <w:proofErr w:type="gramEnd"/>
-    </w:p>
-    <w:p>
-      <w:r>
-        <w:rPr>
-          <w:rStyle w:val="Strong"/>
-        </w:rPr>
         <w:t>Connection Points:</w:t>
       </w:r>
       <w:r>
@@ -565,13 +440,8 @@
         <w:t>00FF00</w:t>
       </w:r>
       <w:r>
-        <w:t xml:space="preserve">) </w:t>
-      </w:r>
-      <w:proofErr w:type="gramStart"/>
-      <w:r>
-        <w:t>circle</w:t>
-      </w:r>
-      <w:proofErr w:type="gramEnd"/>
+        <w:t>) circle</w:t>
+      </w:r>
     </w:p>
     <w:p>
       <w:pPr>
@@ -604,23 +474,7 @@
         <w:t>must be specified with a</w:t>
       </w:r>
       <w:r>
-        <w:t xml:space="preserve"> primary width and height dimension line. Properties of these lines are used within the </w:t>
-      </w:r>
-      <w:proofErr w:type="spellStart"/>
-      <w:r>
-        <w:t>svg</w:t>
-      </w:r>
-      <w:proofErr w:type="spellEnd"/>
-      <w:r>
-        <w:t xml:space="preserve"> export plugin to </w:t>
-      </w:r>
-      <w:proofErr w:type="spellStart"/>
-      <w:r>
-        <w:t>redimension</w:t>
-      </w:r>
-      <w:proofErr w:type="spellEnd"/>
-      <w:r>
-        <w:t xml:space="preserve"> the exported symbol to the correct size</w:t>
+        <w:t xml:space="preserve"> primary width and height dimension line. Properties of these lines are used within the svg export plugin to redimension the exported symbol to the correct size</w:t>
       </w:r>
       <w:r>
         <w:t xml:space="preserve"> and add dimension lines to the output file via settings in the export configuration. </w:t>
@@ -826,15 +680,7 @@
         <w:t xml:space="preserve"> in degrees </w:t>
       </w:r>
       <w:r>
-        <w:t xml:space="preserve">indicating the valid direction at which a connecting line can intercept the symbol. </w:t>
-      </w:r>
-      <w:proofErr w:type="gramStart"/>
-      <w:r>
-        <w:t>E.g.</w:t>
-      </w:r>
-      <w:proofErr w:type="gramEnd"/>
-      <w:r>
-        <w:t xml:space="preserve"> Direction: 180 indicates a connecting line can only intersect with the symbol </w:t>
+        <w:t xml:space="preserve">indicating the valid direction at which a connecting line can intercept the symbol. E.g. Direction: 180 indicates a connecting line can only intersect with the symbol </w:t>
       </w:r>
       <w:r>
         <w:t>from</w:t>
@@ -898,16 +744,13 @@
       </w:pPr>
       <w:r>
         <w:rPr>
-          <w:rStyle w:val="Strong"/>
-          <w:b w:val="0"/>
-          <w:bCs w:val="0"/>
           <w:noProof/>
         </w:rPr>
         <w:drawing>
-          <wp:inline distT="0" distB="0" distL="0" distR="0" wp14:anchorId="6CC63DEE" wp14:editId="0A0404EC">
-            <wp:extent cx="1373627" cy="1159877"/>
-            <wp:effectExtent l="0" t="0" r="0" b="2540"/>
-            <wp:docPr id="2" name="Picture 2" descr="Chart, pie chart&#10;&#10;Description automatically generated"/>
+          <wp:inline distT="0" distB="0" distL="0" distR="0" wp14:anchorId="1E5C432E" wp14:editId="21ECB905">
+            <wp:extent cx="2858770" cy="2858770"/>
+            <wp:effectExtent l="0" t="0" r="0" b="0"/>
+            <wp:docPr id="2108526305" name="Picture 2" descr="Rotating elements in Processing - Creative Coding - Tutorial"/>
             <wp:cNvGraphicFramePr>
               <a:graphicFrameLocks xmlns:a="http://schemas.openxmlformats.org/drawingml/2006/main" noChangeAspect="1"/>
             </wp:cNvGraphicFramePr>
@@ -915,7 +758,7 @@
               <a:graphicData uri="http://schemas.openxmlformats.org/drawingml/2006/picture">
                 <pic:pic xmlns:pic="http://schemas.openxmlformats.org/drawingml/2006/picture">
                   <pic:nvPicPr>
-                    <pic:cNvPr id="2" name="Picture 2" descr="Chart, pie chart&#10;&#10;Description automatically generated"/>
+                    <pic:cNvPr id="0" name="Picture 8" descr="Rotating elements in Processing - Creative Coding - Tutorial"/>
                     <pic:cNvPicPr>
                       <a:picLocks noChangeAspect="1" noChangeArrowheads="1"/>
                     </pic:cNvPicPr>
@@ -936,7 +779,7 @@
                   <pic:spPr bwMode="auto">
                     <a:xfrm>
                       <a:off x="0" y="0"/>
-                      <a:ext cx="1384031" cy="1168662"/>
+                      <a:ext cx="2858770" cy="2858770"/>
                     </a:xfrm>
                     <a:prstGeom prst="rect">
                       <a:avLst/>
@@ -994,108 +837,70 @@
           <w:rStyle w:val="Strong"/>
         </w:rPr>
       </w:pPr>
-      <w:proofErr w:type="spellStart"/>
       <w:r>
         <w:rPr>
           <w:rStyle w:val="Strong"/>
         </w:rPr>
-        <w:t>LabelConnector</w:t>
-      </w:r>
-      <w:proofErr w:type="spellEnd"/>
+        <w:t>LabelConnector:</w:t>
+      </w:r>
       <w:r>
         <w:rPr>
           <w:rStyle w:val="Strong"/>
         </w:rPr>
-        <w:t>:</w:t>
-      </w:r>
-      <w:r>
+        <w:tab/>
+      </w:r>
+      <w:r>
+        <w:t>In</w:t>
+      </w:r>
+      <w:r>
+        <w:t>dicates if the connection point allows label connection lines</w:t>
+      </w:r>
+    </w:p>
+    <w:p>
+      <w:pPr>
         <w:rPr>
           <w:rStyle w:val="Strong"/>
         </w:rPr>
+      </w:pPr>
+      <w:r>
+        <w:rPr>
+          <w:rStyle w:val="Strong"/>
+        </w:rPr>
+        <w:t>PipingConnector:</w:t>
+      </w:r>
+      <w:r>
+        <w:rPr>
+          <w:rStyle w:val="Strong"/>
+        </w:rPr>
         <w:tab/>
       </w:r>
       <w:r>
-        <w:t>In</w:t>
-      </w:r>
-      <w:r>
-        <w:t xml:space="preserve">dicates if the connection point allows label connection </w:t>
-      </w:r>
-      <w:proofErr w:type="gramStart"/>
-      <w:r>
-        <w:t>lines</w:t>
-      </w:r>
-      <w:proofErr w:type="gramEnd"/>
-    </w:p>
-    <w:p>
-      <w:pPr>
+        <w:t>Indicates if the connection point allows piping connection lines</w:t>
+      </w:r>
+    </w:p>
+    <w:p>
+      <w:r>
         <w:rPr>
           <w:rStyle w:val="Strong"/>
         </w:rPr>
-      </w:pPr>
-      <w:proofErr w:type="spellStart"/>
+        <w:t>SignalConnector:</w:t>
+      </w:r>
       <w:r>
         <w:rPr>
           <w:rStyle w:val="Strong"/>
         </w:rPr>
-        <w:t>PipingConnector</w:t>
-      </w:r>
-      <w:proofErr w:type="spellEnd"/>
-      <w:r>
-        <w:rPr>
-          <w:rStyle w:val="Strong"/>
-        </w:rPr>
-        <w:t>:</w:t>
-      </w:r>
-      <w:r>
-        <w:rPr>
-          <w:rStyle w:val="Strong"/>
-        </w:rPr>
         <w:tab/>
       </w:r>
       <w:r>
-        <w:t xml:space="preserve">Indicates if the connection point allows piping connection </w:t>
-      </w:r>
-      <w:proofErr w:type="gramStart"/>
-      <w:r>
-        <w:t>lines</w:t>
-      </w:r>
-      <w:proofErr w:type="gramEnd"/>
-    </w:p>
-    <w:p>
-      <w:proofErr w:type="spellStart"/>
-      <w:r>
-        <w:rPr>
-          <w:rStyle w:val="Strong"/>
-        </w:rPr>
-        <w:t>SignalConnector</w:t>
-      </w:r>
-      <w:proofErr w:type="spellEnd"/>
-      <w:r>
-        <w:rPr>
-          <w:rStyle w:val="Strong"/>
-        </w:rPr>
-        <w:t>:</w:t>
-      </w:r>
-      <w:r>
-        <w:rPr>
-          <w:rStyle w:val="Strong"/>
-        </w:rPr>
-        <w:tab/>
-      </w:r>
-      <w:r>
-        <w:t xml:space="preserve">Indicates if the connection point allows signal connection </w:t>
-      </w:r>
-      <w:proofErr w:type="gramStart"/>
-      <w:r>
-        <w:t>lines</w:t>
-      </w:r>
-      <w:proofErr w:type="gramEnd"/>
+        <w:t>Indicates if the connection point allows signal connection lines</w:t>
+      </w:r>
     </w:p>
     <w:p>
       <w:pPr>
         <w:pStyle w:val="Heading2"/>
       </w:pPr>
       <w:r>
+        <w:lastRenderedPageBreak/>
         <w:t>Example file:</w:t>
       </w:r>
     </w:p>
@@ -1126,10 +931,10 @@
             <v:path o:extrusionok="f" gradientshapeok="t" o:connecttype="rect"/>
             <o:lock v:ext="edit" aspectratio="t"/>
           </v:shapetype>
-          <v:shape id="_x0000_i1025" type="#_x0000_t75" style="width:77.5pt;height:50.5pt" o:ole="">
+          <v:shape id="_x0000_i1025" type="#_x0000_t75" style="width:77.45pt;height:50.6pt" o:ole="">
             <v:imagedata r:id="rId12" o:title=""/>
           </v:shape>
-          <o:OLEObject Type="Embed" ProgID="Package" ShapeID="_x0000_i1025" DrawAspect="Icon" ObjectID="_1754197811" r:id="rId13"/>
+          <o:OLEObject Type="Embed" ProgID="Package" ShapeID="_x0000_i1025" DrawAspect="Icon" ObjectID="_1757922281" r:id="rId13"/>
         </w:object>
       </w:r>
     </w:p>
@@ -1219,18 +1024,8 @@
           <w:sz w:val="21"/>
           <w:szCs w:val="21"/>
         </w:rPr>
-        <w:t>Start draw.io with the command line argument --enable-</w:t>
-      </w:r>
-      <w:proofErr w:type="gramStart"/>
-      <w:r>
-        <w:rPr>
-          <w:rFonts w:ascii="SegoeUI" w:hAnsi="SegoeUI" w:cs="SegoeUI"/>
-          <w:sz w:val="21"/>
-          <w:szCs w:val="21"/>
-        </w:rPr>
-        <w:t>plugins</w:t>
-      </w:r>
-      <w:proofErr w:type="gramEnd"/>
+        <w:t>Start draw.io with the command line argument --enable-plugins</w:t>
+      </w:r>
     </w:p>
     <w:p>
       <w:pPr>
@@ -1254,18 +1049,8 @@
           <w:sz w:val="21"/>
           <w:szCs w:val="21"/>
         </w:rPr>
-        <w:t xml:space="preserve">You can add it to the link of </w:t>
-      </w:r>
-      <w:proofErr w:type="gramStart"/>
-      <w:r>
-        <w:rPr>
-          <w:rFonts w:ascii="SegoeUI" w:hAnsi="SegoeUI" w:cs="SegoeUI"/>
-          <w:sz w:val="21"/>
-          <w:szCs w:val="21"/>
-        </w:rPr>
-        <w:t>draw.io</w:t>
-      </w:r>
-      <w:proofErr w:type="gramEnd"/>
+        <w:t>You can add it to the link of draw.io</w:t>
+      </w:r>
     </w:p>
     <w:p>
       <w:pPr>
@@ -1289,19 +1074,8 @@
           <w:sz w:val="21"/>
           <w:szCs w:val="21"/>
         </w:rPr>
-        <w:lastRenderedPageBreak/>
-        <w:t xml:space="preserve">The argument is needed to add the plugin and also to use the </w:t>
-      </w:r>
-      <w:proofErr w:type="gramStart"/>
-      <w:r>
-        <w:rPr>
-          <w:rFonts w:ascii="SegoeUI" w:hAnsi="SegoeUI" w:cs="SegoeUI"/>
-          <w:sz w:val="21"/>
-          <w:szCs w:val="21"/>
-        </w:rPr>
-        <w:t>plugin</w:t>
-      </w:r>
-      <w:proofErr w:type="gramEnd"/>
+        <w:t>The argument is needed to add the plugin and also to use the plugin</w:t>
+      </w:r>
     </w:p>
     <w:p>
       <w:pPr>
@@ -1325,61 +1099,7 @@
           <w:sz w:val="21"/>
           <w:szCs w:val="21"/>
         </w:rPr>
-        <w:t xml:space="preserve">Choose the plugin file in the open file dialog </w:t>
-      </w:r>
-      <w:proofErr w:type="spellStart"/>
-      <w:r>
-        <w:rPr>
-          <w:rFonts w:ascii="SegoeUI" w:hAnsi="SegoeUI" w:cs="SegoeUI"/>
-          <w:sz w:val="21"/>
-          <w:szCs w:val="21"/>
-        </w:rPr>
-        <w:t>Extras|Plugins</w:t>
-      </w:r>
-      <w:proofErr w:type="spellEnd"/>
-      <w:r>
-        <w:rPr>
-          <w:rFonts w:ascii="SegoeUI" w:hAnsi="SegoeUI" w:cs="SegoeUI"/>
-          <w:sz w:val="21"/>
-          <w:szCs w:val="21"/>
-        </w:rPr>
-        <w:t>…|</w:t>
-      </w:r>
-      <w:proofErr w:type="spellStart"/>
-      <w:r>
-        <w:rPr>
-          <w:rFonts w:ascii="SegoeUI" w:hAnsi="SegoeUI" w:cs="SegoeUI"/>
-          <w:sz w:val="21"/>
-          <w:szCs w:val="21"/>
-        </w:rPr>
-        <w:t>Add|External</w:t>
-      </w:r>
-      <w:proofErr w:type="spellEnd"/>
-      <w:r>
-        <w:rPr>
-          <w:rFonts w:ascii="SegoeUI" w:hAnsi="SegoeUI" w:cs="SegoeUI"/>
-          <w:sz w:val="21"/>
-          <w:szCs w:val="21"/>
-        </w:rPr>
-        <w:t xml:space="preserve"> </w:t>
-      </w:r>
-      <w:proofErr w:type="spellStart"/>
-      <w:r>
-        <w:rPr>
-          <w:rFonts w:ascii="SegoeUI" w:hAnsi="SegoeUI" w:cs="SegoeUI"/>
-          <w:sz w:val="21"/>
-          <w:szCs w:val="21"/>
-        </w:rPr>
-        <w:t>Plugins|Select</w:t>
-      </w:r>
-      <w:proofErr w:type="spellEnd"/>
-      <w:r>
-        <w:rPr>
-          <w:rFonts w:ascii="SegoeUI" w:hAnsi="SegoeUI" w:cs="SegoeUI"/>
-          <w:sz w:val="21"/>
-          <w:szCs w:val="21"/>
-        </w:rPr>
-        <w:t xml:space="preserve"> File…</w:t>
+        <w:t>Choose the plugin file in the open file dialog Extras|Plugins…|Add|External Plugins|Select File…</w:t>
       </w:r>
     </w:p>
     <w:p>
@@ -1445,35 +1165,7 @@
           <w:sz w:val="21"/>
           <w:szCs w:val="21"/>
         </w:rPr>
-        <w:t>Add the file “</w:t>
-      </w:r>
-      <w:proofErr w:type="spellStart"/>
-      <w:r>
-        <w:rPr>
-          <w:rFonts w:ascii="SegoeUI" w:hAnsi="SegoeUI" w:cs="SegoeUI"/>
-          <w:sz w:val="21"/>
-          <w:szCs w:val="21"/>
-        </w:rPr>
-        <w:t>svg_bulk_export.</w:t>
-      </w:r>
-      <w:proofErr w:type="gramStart"/>
-      <w:r>
-        <w:rPr>
-          <w:rFonts w:ascii="SegoeUI" w:hAnsi="SegoeUI" w:cs="SegoeUI"/>
-          <w:sz w:val="21"/>
-          <w:szCs w:val="21"/>
-        </w:rPr>
-        <w:t>config.json</w:t>
-      </w:r>
-      <w:proofErr w:type="spellEnd"/>
-      <w:proofErr w:type="gramEnd"/>
-      <w:r>
-        <w:rPr>
-          <w:rFonts w:ascii="SegoeUI" w:hAnsi="SegoeUI" w:cs="SegoeUI"/>
-          <w:sz w:val="21"/>
-          <w:szCs w:val="21"/>
-        </w:rPr>
-        <w:t>” to this folder</w:t>
+        <w:t>Add the file “svg_bulk_export.config.json” to this folder</w:t>
       </w:r>
     </w:p>
     <w:p>
@@ -1565,18 +1257,8 @@
           <w:sz w:val="21"/>
           <w:szCs w:val="21"/>
         </w:rPr>
-        <w:t>SVG bulk export - Create zip file with folder structure' to menu '</w:t>
-      </w:r>
-      <w:proofErr w:type="gramStart"/>
-      <w:r>
-        <w:rPr>
-          <w:rFonts w:ascii="SegoeUI" w:hAnsi="SegoeUI" w:cs="SegoeUI"/>
-          <w:sz w:val="21"/>
-          <w:szCs w:val="21"/>
-        </w:rPr>
-        <w:t>Extras'</w:t>
-      </w:r>
-      <w:proofErr w:type="gramEnd"/>
+        <w:t>SVG bulk export - Create zip file with folder structure' to menu 'Extras'</w:t>
+      </w:r>
     </w:p>
     <w:p>
       <w:pPr>
@@ -1617,10 +1299,10 @@
     <w:p>
       <w:r>
         <w:object w:dxaOrig="1543" w:dyaOrig="1000" w14:anchorId="7535B7FF">
-          <v:shape id="_x0000_i1026" type="#_x0000_t75" style="width:77.5pt;height:50.5pt" o:ole="">
+          <v:shape id="_x0000_i1026" type="#_x0000_t75" style="width:77.45pt;height:50.6pt" o:ole="">
             <v:imagedata r:id="rId14" o:title=""/>
           </v:shape>
-          <o:OLEObject Type="Embed" ProgID="Acrobat.Document.DC" ShapeID="_x0000_i1026" DrawAspect="Icon" ObjectID="_1754197812" r:id="rId15"/>
+          <o:OLEObject Type="Embed" ProgID="Acrobat.Document.DC" ShapeID="_x0000_i1026" DrawAspect="Icon" ObjectID="_1757922282" r:id="rId15"/>
         </w:object>
       </w:r>
     </w:p>

</xml_diff>